<commit_message>
Update PRIORITAS 1 formpiker.docx
</commit_message>
<xml_diff>
--- a/16_flutter-from-(form input button)-and-advance/praktikum/PRIORITAS 1 formpiker.docx
+++ b/16_flutter-from-(form input button)-and-advance/praktikum/PRIORITAS 1 formpiker.docx
@@ -44,187 +44,7 @@
           <w:sz w:val="24"/>
           <w:szCs w:val="24"/>
         </w:rPr>
-        <w:t xml:space="preserve">buat </w:t>
-      </w:r>
-      <w:proofErr w:type="spellStart"/>
-      <w:r>
-        <w:rPr>
-          <w:rFonts w:ascii="Times New Roman" w:hAnsi="Times New Roman" w:cs="Times New Roman"/>
-          <w:sz w:val="24"/>
-          <w:szCs w:val="24"/>
-        </w:rPr>
-        <w:t>sebuah</w:t>
-      </w:r>
-      <w:proofErr w:type="spellEnd"/>
-      <w:r>
-        <w:rPr>
-          <w:rFonts w:ascii="Times New Roman" w:hAnsi="Times New Roman" w:cs="Times New Roman"/>
-          <w:sz w:val="24"/>
-          <w:szCs w:val="24"/>
-        </w:rPr>
-        <w:t xml:space="preserve"> </w:t>
-      </w:r>
-      <w:proofErr w:type="spellStart"/>
-      <w:r>
-        <w:rPr>
-          <w:rFonts w:ascii="Times New Roman" w:hAnsi="Times New Roman" w:cs="Times New Roman"/>
-          <w:sz w:val="24"/>
-          <w:szCs w:val="24"/>
-        </w:rPr>
-        <w:t>halaman</w:t>
-      </w:r>
-      <w:proofErr w:type="spellEnd"/>
-      <w:r>
-        <w:rPr>
-          <w:rFonts w:ascii="Times New Roman" w:hAnsi="Times New Roman" w:cs="Times New Roman"/>
-          <w:sz w:val="24"/>
-          <w:szCs w:val="24"/>
-        </w:rPr>
-        <w:t xml:space="preserve"> </w:t>
-      </w:r>
-      <w:proofErr w:type="spellStart"/>
-      <w:r>
-        <w:rPr>
-          <w:rFonts w:ascii="Times New Roman" w:hAnsi="Times New Roman" w:cs="Times New Roman"/>
-          <w:sz w:val="24"/>
-          <w:szCs w:val="24"/>
-        </w:rPr>
-        <w:t>baru</w:t>
-      </w:r>
-      <w:proofErr w:type="spellEnd"/>
-      <w:r>
-        <w:rPr>
-          <w:rFonts w:ascii="Times New Roman" w:hAnsi="Times New Roman" w:cs="Times New Roman"/>
-          <w:sz w:val="24"/>
-          <w:szCs w:val="24"/>
-        </w:rPr>
-        <w:t xml:space="preserve"> dan </w:t>
-      </w:r>
-      <w:proofErr w:type="spellStart"/>
-      <w:r>
-        <w:rPr>
-          <w:rFonts w:ascii="Times New Roman" w:hAnsi="Times New Roman" w:cs="Times New Roman"/>
-          <w:sz w:val="24"/>
-          <w:szCs w:val="24"/>
-        </w:rPr>
-        <w:t>implementasikan</w:t>
-      </w:r>
-      <w:proofErr w:type="spellEnd"/>
-      <w:r>
-        <w:rPr>
-          <w:rFonts w:ascii="Times New Roman" w:hAnsi="Times New Roman" w:cs="Times New Roman"/>
-          <w:sz w:val="24"/>
-          <w:szCs w:val="24"/>
-        </w:rPr>
-        <w:t xml:space="preserve"> date picker dan </w:t>
-      </w:r>
-      <w:proofErr w:type="spellStart"/>
-      <w:r>
-        <w:rPr>
-          <w:rFonts w:ascii="Times New Roman" w:hAnsi="Times New Roman" w:cs="Times New Roman"/>
-          <w:sz w:val="24"/>
-          <w:szCs w:val="24"/>
-        </w:rPr>
-        <w:t>color</w:t>
-      </w:r>
-      <w:proofErr w:type="spellEnd"/>
-      <w:r>
-        <w:rPr>
-          <w:rFonts w:ascii="Times New Roman" w:hAnsi="Times New Roman" w:cs="Times New Roman"/>
-          <w:sz w:val="24"/>
-          <w:szCs w:val="24"/>
-        </w:rPr>
-        <w:t xml:space="preserve"> picker </w:t>
-      </w:r>
-      <w:proofErr w:type="spellStart"/>
-      <w:r>
-        <w:rPr>
-          <w:rFonts w:ascii="Times New Roman" w:hAnsi="Times New Roman" w:cs="Times New Roman"/>
-          <w:sz w:val="24"/>
-          <w:szCs w:val="24"/>
-        </w:rPr>
-        <w:t>seperti</w:t>
-      </w:r>
-      <w:proofErr w:type="spellEnd"/>
-      <w:r>
-        <w:rPr>
-          <w:rFonts w:ascii="Times New Roman" w:hAnsi="Times New Roman" w:cs="Times New Roman"/>
-          <w:sz w:val="24"/>
-          <w:szCs w:val="24"/>
-        </w:rPr>
-        <w:t xml:space="preserve"> pada </w:t>
-      </w:r>
-      <w:proofErr w:type="spellStart"/>
-      <w:r>
-        <w:rPr>
-          <w:rFonts w:ascii="Times New Roman" w:hAnsi="Times New Roman" w:cs="Times New Roman"/>
-          <w:sz w:val="24"/>
-          <w:szCs w:val="24"/>
-        </w:rPr>
-        <w:t>gambar</w:t>
-      </w:r>
-      <w:proofErr w:type="spellEnd"/>
-      <w:r>
-        <w:rPr>
-          <w:rFonts w:ascii="Times New Roman" w:hAnsi="Times New Roman" w:cs="Times New Roman"/>
-          <w:sz w:val="24"/>
-          <w:szCs w:val="24"/>
-        </w:rPr>
-        <w:t xml:space="preserve"> dan video </w:t>
-      </w:r>
-      <w:proofErr w:type="spellStart"/>
-      <w:r>
-        <w:rPr>
-          <w:rFonts w:ascii="Times New Roman" w:hAnsi="Times New Roman" w:cs="Times New Roman"/>
-          <w:sz w:val="24"/>
-          <w:szCs w:val="24"/>
-        </w:rPr>
-        <w:t>contoh</w:t>
-      </w:r>
-      <w:proofErr w:type="spellEnd"/>
-      <w:r>
-        <w:rPr>
-          <w:rFonts w:ascii="Times New Roman" w:hAnsi="Times New Roman" w:cs="Times New Roman"/>
-          <w:sz w:val="24"/>
-          <w:szCs w:val="24"/>
-        </w:rPr>
-        <w:t xml:space="preserve"> </w:t>
-      </w:r>
-      <w:proofErr w:type="spellStart"/>
-      <w:r>
-        <w:rPr>
-          <w:rFonts w:ascii="Times New Roman" w:hAnsi="Times New Roman" w:cs="Times New Roman"/>
-          <w:sz w:val="24"/>
-          <w:szCs w:val="24"/>
-        </w:rPr>
-        <w:t>pembuatan</w:t>
-      </w:r>
-      <w:proofErr w:type="spellEnd"/>
-      <w:r>
-        <w:rPr>
-          <w:rFonts w:ascii="Times New Roman" w:hAnsi="Times New Roman" w:cs="Times New Roman"/>
-          <w:sz w:val="24"/>
-          <w:szCs w:val="24"/>
-        </w:rPr>
-        <w:t xml:space="preserve"> </w:t>
-      </w:r>
-      <w:proofErr w:type="spellStart"/>
-      <w:r>
-        <w:rPr>
-          <w:rFonts w:ascii="Times New Roman" w:hAnsi="Times New Roman" w:cs="Times New Roman"/>
-          <w:sz w:val="24"/>
-          <w:szCs w:val="24"/>
-        </w:rPr>
-        <w:t>ada</w:t>
-      </w:r>
-      <w:proofErr w:type="spellEnd"/>
-      <w:r>
-        <w:rPr>
-          <w:rFonts w:ascii="Times New Roman" w:hAnsi="Times New Roman" w:cs="Times New Roman"/>
-          <w:sz w:val="24"/>
-          <w:szCs w:val="24"/>
-        </w:rPr>
-        <w:t xml:space="preserve"> di alta.id</w:t>
+        <w:t>buat sebuah halaman baru dan implementasikan date picker dan color picker seperti pada gambar dan video contoh pembuatan ada di alta.id</w:t>
       </w:r>
     </w:p>
     <w:p>
@@ -245,7 +65,7 @@
           <w:szCs w:val="24"/>
         </w:rPr>
         <w:drawing>
-          <wp:inline distT="0" distB="0" distL="0" distR="0">
+          <wp:inline distT="0" distB="0" distL="0" distR="0" wp14:anchorId="4E4AAE59" wp14:editId="220F638D">
             <wp:extent cx="4199860" cy="3693141"/>
             <wp:effectExtent l="0" t="0" r="0" b="0"/>
             <wp:docPr id="1" name="Picture 1"/>
@@ -348,11 +168,12 @@
       <w:r>
         <w:rPr>
           <w:rFonts w:ascii="Times New Roman" w:hAnsi="Times New Roman" w:cs="Times New Roman"/>
+          <w:noProof/>
           <w:sz w:val="24"/>
           <w:szCs w:val="24"/>
         </w:rPr>
         <w:drawing>
-          <wp:inline distT="0" distB="0" distL="0" distR="0" wp14:anchorId="70D2AEBB" wp14:editId="37120D32">
+          <wp:inline distT="0" distB="0" distL="0" distR="0" wp14:anchorId="436AE7A6" wp14:editId="77459375">
             <wp:extent cx="3362794" cy="828791"/>
             <wp:effectExtent l="0" t="0" r="0" b="9525"/>
             <wp:docPr id="3" name="Picture 3"/>
@@ -404,104 +225,39 @@
           <w:sz w:val="24"/>
           <w:szCs w:val="24"/>
         </w:rPr>
-        <w:t xml:space="preserve">Yang </w:t>
-      </w:r>
-      <w:proofErr w:type="spellStart"/>
-      <w:r>
-        <w:rPr>
-          <w:rFonts w:ascii="Times New Roman" w:hAnsi="Times New Roman" w:cs="Times New Roman"/>
-          <w:sz w:val="24"/>
-          <w:szCs w:val="24"/>
-        </w:rPr>
-        <w:t>pertama</w:t>
-      </w:r>
-      <w:proofErr w:type="spellEnd"/>
-      <w:r>
-        <w:rPr>
-          <w:rFonts w:ascii="Times New Roman" w:hAnsi="Times New Roman" w:cs="Times New Roman"/>
-          <w:sz w:val="24"/>
-          <w:szCs w:val="24"/>
-        </w:rPr>
-        <w:t xml:space="preserve"> install packages </w:t>
-      </w:r>
-      <w:proofErr w:type="spellStart"/>
-      <w:r>
-        <w:rPr>
-          <w:rFonts w:ascii="Times New Roman" w:hAnsi="Times New Roman" w:cs="Times New Roman"/>
-          <w:sz w:val="24"/>
-          <w:szCs w:val="24"/>
-        </w:rPr>
-        <w:t>terlebih</w:t>
-      </w:r>
-      <w:proofErr w:type="spellEnd"/>
-      <w:r>
-        <w:rPr>
-          <w:rFonts w:ascii="Times New Roman" w:hAnsi="Times New Roman" w:cs="Times New Roman"/>
-          <w:sz w:val="24"/>
-          <w:szCs w:val="24"/>
-        </w:rPr>
-        <w:t xml:space="preserve"> </w:t>
-      </w:r>
-      <w:proofErr w:type="spellStart"/>
-      <w:r>
-        <w:rPr>
-          <w:rFonts w:ascii="Times New Roman" w:hAnsi="Times New Roman" w:cs="Times New Roman"/>
-          <w:sz w:val="24"/>
-          <w:szCs w:val="24"/>
-        </w:rPr>
-        <w:t>dahulu</w:t>
-      </w:r>
-      <w:proofErr w:type="spellEnd"/>
-      <w:r>
-        <w:rPr>
-          <w:rFonts w:ascii="Times New Roman" w:hAnsi="Times New Roman" w:cs="Times New Roman"/>
-          <w:sz w:val="24"/>
-          <w:szCs w:val="24"/>
-        </w:rPr>
-        <w:t xml:space="preserve"> di file </w:t>
-      </w:r>
-      <w:proofErr w:type="spellStart"/>
-      <w:proofErr w:type="gramStart"/>
-      <w:r>
-        <w:rPr>
-          <w:rFonts w:ascii="Times New Roman" w:hAnsi="Times New Roman" w:cs="Times New Roman"/>
-          <w:sz w:val="24"/>
-          <w:szCs w:val="24"/>
-        </w:rPr>
-        <w:t>pubspec.yaml</w:t>
-      </w:r>
-      <w:proofErr w:type="spellEnd"/>
-      <w:proofErr w:type="gramEnd"/>
-    </w:p>
-    <w:p>
-      <w:pPr>
-        <w:pStyle w:val="ListParagraph"/>
-        <w:jc w:val="both"/>
-        <w:rPr>
-          <w:rFonts w:ascii="Times New Roman" w:hAnsi="Times New Roman" w:cs="Times New Roman"/>
-          <w:sz w:val="24"/>
-          <w:szCs w:val="24"/>
-        </w:rPr>
-      </w:pPr>
-    </w:p>
-    <w:p>
-      <w:pPr>
-        <w:pStyle w:val="ListParagraph"/>
-        <w:jc w:val="both"/>
-        <w:rPr>
-          <w:rFonts w:ascii="Times New Roman" w:hAnsi="Times New Roman" w:cs="Times New Roman"/>
-          <w:sz w:val="24"/>
-          <w:szCs w:val="24"/>
-        </w:rPr>
-      </w:pPr>
-      <w:r>
-        <w:rPr>
-          <w:rFonts w:ascii="Times New Roman" w:hAnsi="Times New Roman" w:cs="Times New Roman"/>
+        <w:t>Yang pertama install packages terlebih dahulu di file pubspec.yaml</w:t>
+      </w:r>
+    </w:p>
+    <w:p>
+      <w:pPr>
+        <w:pStyle w:val="ListParagraph"/>
+        <w:jc w:val="both"/>
+        <w:rPr>
+          <w:rFonts w:ascii="Times New Roman" w:hAnsi="Times New Roman" w:cs="Times New Roman"/>
+          <w:sz w:val="24"/>
+          <w:szCs w:val="24"/>
+        </w:rPr>
+      </w:pPr>
+    </w:p>
+    <w:p>
+      <w:pPr>
+        <w:pStyle w:val="ListParagraph"/>
+        <w:jc w:val="both"/>
+        <w:rPr>
+          <w:rFonts w:ascii="Times New Roman" w:hAnsi="Times New Roman" w:cs="Times New Roman"/>
+          <w:sz w:val="24"/>
+          <w:szCs w:val="24"/>
+        </w:rPr>
+      </w:pPr>
+      <w:r>
+        <w:rPr>
+          <w:rFonts w:ascii="Times New Roman" w:hAnsi="Times New Roman" w:cs="Times New Roman"/>
+          <w:noProof/>
           <w:sz w:val="24"/>
           <w:szCs w:val="24"/>
         </w:rPr>
         <w:drawing>
-          <wp:inline distT="0" distB="0" distL="0" distR="0" wp14:anchorId="088A9631" wp14:editId="59084C0D">
+          <wp:inline distT="0" distB="0" distL="0" distR="0" wp14:anchorId="4336ECA2" wp14:editId="2D20E9E1">
             <wp:extent cx="5153744" cy="971686"/>
             <wp:effectExtent l="0" t="0" r="0" b="0"/>
             <wp:docPr id="4" name="Picture 4"/>
@@ -547,102 +303,45 @@
           <w:szCs w:val="24"/>
         </w:rPr>
       </w:pPr>
-      <w:proofErr w:type="spellStart"/>
-      <w:r>
-        <w:rPr>
-          <w:rFonts w:ascii="Times New Roman" w:hAnsi="Times New Roman" w:cs="Times New Roman"/>
-          <w:sz w:val="24"/>
-          <w:szCs w:val="24"/>
-        </w:rPr>
-        <w:t>Kemudian</w:t>
-      </w:r>
-      <w:proofErr w:type="spellEnd"/>
-      <w:r>
-        <w:rPr>
-          <w:rFonts w:ascii="Times New Roman" w:hAnsi="Times New Roman" w:cs="Times New Roman"/>
-          <w:sz w:val="24"/>
-          <w:szCs w:val="24"/>
-        </w:rPr>
-        <w:t xml:space="preserve"> import </w:t>
-      </w:r>
-      <w:proofErr w:type="spellStart"/>
-      <w:r>
-        <w:rPr>
-          <w:rFonts w:ascii="Times New Roman" w:hAnsi="Times New Roman" w:cs="Times New Roman"/>
-          <w:sz w:val="24"/>
-          <w:szCs w:val="24"/>
-        </w:rPr>
-        <w:t>ke</w:t>
-      </w:r>
-      <w:proofErr w:type="spellEnd"/>
-      <w:r>
-        <w:rPr>
-          <w:rFonts w:ascii="Times New Roman" w:hAnsi="Times New Roman" w:cs="Times New Roman"/>
-          <w:sz w:val="24"/>
-          <w:szCs w:val="24"/>
-        </w:rPr>
-        <w:t xml:space="preserve"> </w:t>
-      </w:r>
-      <w:proofErr w:type="spellStart"/>
-      <w:r>
-        <w:rPr>
-          <w:rFonts w:ascii="Times New Roman" w:hAnsi="Times New Roman" w:cs="Times New Roman"/>
-          <w:sz w:val="24"/>
-          <w:szCs w:val="24"/>
-        </w:rPr>
-        <w:t>dalam</w:t>
-      </w:r>
-      <w:proofErr w:type="spellEnd"/>
-      <w:r>
-        <w:rPr>
-          <w:rFonts w:ascii="Times New Roman" w:hAnsi="Times New Roman" w:cs="Times New Roman"/>
-          <w:sz w:val="24"/>
-          <w:szCs w:val="24"/>
-        </w:rPr>
-        <w:t xml:space="preserve"> file </w:t>
-      </w:r>
-      <w:proofErr w:type="spellStart"/>
-      <w:proofErr w:type="gramStart"/>
-      <w:r>
-        <w:rPr>
-          <w:rFonts w:ascii="Times New Roman" w:hAnsi="Times New Roman" w:cs="Times New Roman"/>
-          <w:sz w:val="24"/>
-          <w:szCs w:val="24"/>
-        </w:rPr>
-        <w:t>main.dart</w:t>
-      </w:r>
-      <w:proofErr w:type="spellEnd"/>
-      <w:proofErr w:type="gramEnd"/>
-    </w:p>
-    <w:p>
-      <w:pPr>
-        <w:pStyle w:val="ListParagraph"/>
-        <w:jc w:val="both"/>
-        <w:rPr>
-          <w:rFonts w:ascii="Times New Roman" w:hAnsi="Times New Roman" w:cs="Times New Roman"/>
-          <w:sz w:val="24"/>
-          <w:szCs w:val="24"/>
-        </w:rPr>
-      </w:pPr>
-    </w:p>
-    <w:p>
-      <w:pPr>
-        <w:pStyle w:val="ListParagraph"/>
-        <w:jc w:val="both"/>
-        <w:rPr>
-          <w:rFonts w:ascii="Times New Roman" w:hAnsi="Times New Roman" w:cs="Times New Roman"/>
-          <w:sz w:val="24"/>
-          <w:szCs w:val="24"/>
-        </w:rPr>
-      </w:pPr>
-      <w:r>
-        <w:rPr>
-          <w:rFonts w:ascii="Times New Roman" w:hAnsi="Times New Roman" w:cs="Times New Roman"/>
+      <w:r>
+        <w:rPr>
+          <w:rFonts w:ascii="Times New Roman" w:hAnsi="Times New Roman" w:cs="Times New Roman"/>
+          <w:sz w:val="24"/>
+          <w:szCs w:val="24"/>
+        </w:rPr>
+        <w:t>Kemudian import ke dalam file main.dart</w:t>
+      </w:r>
+    </w:p>
+    <w:p>
+      <w:pPr>
+        <w:pStyle w:val="ListParagraph"/>
+        <w:jc w:val="both"/>
+        <w:rPr>
+          <w:rFonts w:ascii="Times New Roman" w:hAnsi="Times New Roman" w:cs="Times New Roman"/>
+          <w:sz w:val="24"/>
+          <w:szCs w:val="24"/>
+        </w:rPr>
+      </w:pPr>
+    </w:p>
+    <w:p>
+      <w:pPr>
+        <w:pStyle w:val="ListParagraph"/>
+        <w:jc w:val="both"/>
+        <w:rPr>
+          <w:rFonts w:ascii="Times New Roman" w:hAnsi="Times New Roman" w:cs="Times New Roman"/>
+          <w:sz w:val="24"/>
+          <w:szCs w:val="24"/>
+        </w:rPr>
+      </w:pPr>
+      <w:r>
+        <w:rPr>
+          <w:rFonts w:ascii="Times New Roman" w:hAnsi="Times New Roman" w:cs="Times New Roman"/>
+          <w:noProof/>
           <w:sz w:val="24"/>
           <w:szCs w:val="24"/>
         </w:rPr>
         <w:drawing>
-          <wp:inline distT="0" distB="0" distL="0" distR="0" wp14:anchorId="11D941C8" wp14:editId="10F0E9D0">
+          <wp:inline distT="0" distB="0" distL="0" distR="0" wp14:anchorId="62B92D36" wp14:editId="75084D9A">
             <wp:extent cx="4105848" cy="847843"/>
             <wp:effectExtent l="0" t="0" r="9525" b="9525"/>
             <wp:docPr id="6" name="Picture 6"/>
@@ -688,88 +387,14 @@
           <w:szCs w:val="24"/>
         </w:rPr>
       </w:pPr>
-      <w:proofErr w:type="spellStart"/>
-      <w:r>
-        <w:rPr>
-          <w:rFonts w:ascii="Times New Roman" w:hAnsi="Times New Roman" w:cs="Times New Roman"/>
-          <w:sz w:val="24"/>
-          <w:szCs w:val="24"/>
-        </w:rPr>
-        <w:t>Setelah</w:t>
-      </w:r>
-      <w:proofErr w:type="spellEnd"/>
-      <w:r>
-        <w:rPr>
-          <w:rFonts w:ascii="Times New Roman" w:hAnsi="Times New Roman" w:cs="Times New Roman"/>
-          <w:sz w:val="24"/>
-          <w:szCs w:val="24"/>
-        </w:rPr>
-        <w:t xml:space="preserve"> </w:t>
-      </w:r>
-      <w:proofErr w:type="spellStart"/>
-      <w:r>
-        <w:rPr>
-          <w:rFonts w:ascii="Times New Roman" w:hAnsi="Times New Roman" w:cs="Times New Roman"/>
-          <w:sz w:val="24"/>
-          <w:szCs w:val="24"/>
-        </w:rPr>
-        <w:t>itu</w:t>
-      </w:r>
-      <w:proofErr w:type="spellEnd"/>
-      <w:r>
-        <w:rPr>
-          <w:rFonts w:ascii="Times New Roman" w:hAnsi="Times New Roman" w:cs="Times New Roman"/>
-          <w:sz w:val="24"/>
-          <w:szCs w:val="24"/>
-        </w:rPr>
-        <w:t xml:space="preserve"> </w:t>
-      </w:r>
-      <w:proofErr w:type="spellStart"/>
-      <w:r>
-        <w:rPr>
-          <w:rFonts w:ascii="Times New Roman" w:hAnsi="Times New Roman" w:cs="Times New Roman"/>
-          <w:sz w:val="24"/>
-          <w:szCs w:val="24"/>
-        </w:rPr>
-        <w:t>inisialisasikan</w:t>
-      </w:r>
-      <w:proofErr w:type="spellEnd"/>
-      <w:r>
-        <w:rPr>
-          <w:rFonts w:ascii="Times New Roman" w:hAnsi="Times New Roman" w:cs="Times New Roman"/>
-          <w:sz w:val="24"/>
-          <w:szCs w:val="24"/>
-        </w:rPr>
-        <w:t xml:space="preserve"> </w:t>
-      </w:r>
-      <w:proofErr w:type="spellStart"/>
-      <w:r>
-        <w:rPr>
-          <w:rFonts w:ascii="Times New Roman" w:hAnsi="Times New Roman" w:cs="Times New Roman"/>
-          <w:sz w:val="24"/>
-          <w:szCs w:val="24"/>
-        </w:rPr>
-        <w:t>ke</w:t>
-      </w:r>
-      <w:proofErr w:type="spellEnd"/>
-      <w:r>
-        <w:rPr>
-          <w:rFonts w:ascii="Times New Roman" w:hAnsi="Times New Roman" w:cs="Times New Roman"/>
-          <w:sz w:val="24"/>
-          <w:szCs w:val="24"/>
-        </w:rPr>
-        <w:t xml:space="preserve"> class </w:t>
-      </w:r>
-      <w:proofErr w:type="spellStart"/>
-      <w:r>
-        <w:rPr>
-          <w:rFonts w:ascii="Times New Roman" w:hAnsi="Times New Roman" w:cs="Times New Roman"/>
-          <w:sz w:val="24"/>
-          <w:szCs w:val="24"/>
-        </w:rPr>
-        <w:t>myhomepage</w:t>
-      </w:r>
-      <w:proofErr w:type="spellEnd"/>
+      <w:r>
+        <w:rPr>
+          <w:rFonts w:ascii="Times New Roman" w:hAnsi="Times New Roman" w:cs="Times New Roman"/>
+          <w:sz w:val="24"/>
+          <w:szCs w:val="24"/>
+        </w:rPr>
+        <w:t>Setelah itu inisialisasikan ke class myhomepage</w:t>
+      </w:r>
     </w:p>
     <w:p>
       <w:pPr>
@@ -820,11 +445,12 @@
       <w:r>
         <w:rPr>
           <w:rFonts w:ascii="Times New Roman" w:hAnsi="Times New Roman" w:cs="Times New Roman"/>
+          <w:noProof/>
           <w:sz w:val="24"/>
           <w:szCs w:val="24"/>
         </w:rPr>
         <w:drawing>
-          <wp:inline distT="0" distB="0" distL="0" distR="0" wp14:anchorId="40942D01" wp14:editId="23BF4B0E">
+          <wp:inline distT="0" distB="0" distL="0" distR="0" wp14:anchorId="5A95F6BE" wp14:editId="4627C325">
             <wp:extent cx="4671560" cy="2583712"/>
             <wp:effectExtent l="0" t="0" r="0" b="0"/>
             <wp:docPr id="13" name="Picture 13"/>
@@ -871,70 +497,14 @@
           <w:szCs w:val="24"/>
         </w:rPr>
       </w:pPr>
-      <w:proofErr w:type="spellStart"/>
-      <w:r>
-        <w:rPr>
-          <w:rFonts w:ascii="Times New Roman" w:hAnsi="Times New Roman" w:cs="Times New Roman"/>
-          <w:sz w:val="24"/>
-          <w:szCs w:val="24"/>
-        </w:rPr>
-        <w:t>Untuk</w:t>
-      </w:r>
-      <w:proofErr w:type="spellEnd"/>
-      <w:r>
-        <w:rPr>
-          <w:rFonts w:ascii="Times New Roman" w:hAnsi="Times New Roman" w:cs="Times New Roman"/>
-          <w:sz w:val="24"/>
-          <w:szCs w:val="24"/>
-        </w:rPr>
-        <w:t xml:space="preserve"> </w:t>
-      </w:r>
-      <w:proofErr w:type="spellStart"/>
-      <w:r>
-        <w:rPr>
-          <w:rFonts w:ascii="Times New Roman" w:hAnsi="Times New Roman" w:cs="Times New Roman"/>
-          <w:sz w:val="24"/>
-          <w:szCs w:val="24"/>
-        </w:rPr>
-        <w:t>kodenya</w:t>
-      </w:r>
-      <w:proofErr w:type="spellEnd"/>
-      <w:r>
-        <w:rPr>
-          <w:rFonts w:ascii="Times New Roman" w:hAnsi="Times New Roman" w:cs="Times New Roman"/>
-          <w:sz w:val="24"/>
-          <w:szCs w:val="24"/>
-        </w:rPr>
-        <w:t xml:space="preserve"> </w:t>
-      </w:r>
-      <w:proofErr w:type="spellStart"/>
-      <w:r>
-        <w:rPr>
-          <w:rFonts w:ascii="Times New Roman" w:hAnsi="Times New Roman" w:cs="Times New Roman"/>
-          <w:sz w:val="24"/>
-          <w:szCs w:val="24"/>
-        </w:rPr>
-        <w:t>seperti</w:t>
-      </w:r>
-      <w:proofErr w:type="spellEnd"/>
-      <w:r>
-        <w:rPr>
-          <w:rFonts w:ascii="Times New Roman" w:hAnsi="Times New Roman" w:cs="Times New Roman"/>
-          <w:sz w:val="24"/>
-          <w:szCs w:val="24"/>
-        </w:rPr>
-        <w:t xml:space="preserve"> </w:t>
-      </w:r>
-      <w:proofErr w:type="spellStart"/>
-      <w:r>
-        <w:rPr>
-          <w:rFonts w:ascii="Times New Roman" w:hAnsi="Times New Roman" w:cs="Times New Roman"/>
-          <w:sz w:val="24"/>
-          <w:szCs w:val="24"/>
-        </w:rPr>
-        <w:t>diatas</w:t>
-      </w:r>
-      <w:proofErr w:type="spellEnd"/>
+      <w:r>
+        <w:rPr>
+          <w:rFonts w:ascii="Times New Roman" w:hAnsi="Times New Roman" w:cs="Times New Roman"/>
+          <w:sz w:val="24"/>
+          <w:szCs w:val="24"/>
+        </w:rPr>
+        <w:t>Untuk kodenya seperti diatas</w:t>
+      </w:r>
     </w:p>
     <w:p>
       <w:pPr>
@@ -968,7 +538,7 @@
         </w:rPr>
         <w:lastRenderedPageBreak/>
         <w:drawing>
-          <wp:inline distT="0" distB="0" distL="0" distR="0">
+          <wp:inline distT="0" distB="0" distL="0" distR="0" wp14:anchorId="7E764066" wp14:editId="199180B8">
             <wp:extent cx="3241657" cy="7028121"/>
             <wp:effectExtent l="0" t="0" r="0" b="0"/>
             <wp:docPr id="14" name="Picture 14"/>
@@ -1026,88 +596,14 @@
           <w:szCs w:val="24"/>
         </w:rPr>
       </w:pPr>
-      <w:proofErr w:type="spellStart"/>
-      <w:r>
-        <w:rPr>
-          <w:rFonts w:ascii="Times New Roman" w:hAnsi="Times New Roman" w:cs="Times New Roman"/>
-          <w:sz w:val="24"/>
-          <w:szCs w:val="24"/>
-        </w:rPr>
-        <w:t>Untuk</w:t>
-      </w:r>
-      <w:proofErr w:type="spellEnd"/>
-      <w:r>
-        <w:rPr>
-          <w:rFonts w:ascii="Times New Roman" w:hAnsi="Times New Roman" w:cs="Times New Roman"/>
-          <w:sz w:val="24"/>
-          <w:szCs w:val="24"/>
-        </w:rPr>
-        <w:t xml:space="preserve"> output </w:t>
-      </w:r>
-      <w:proofErr w:type="spellStart"/>
-      <w:r>
-        <w:rPr>
-          <w:rFonts w:ascii="Times New Roman" w:hAnsi="Times New Roman" w:cs="Times New Roman"/>
-          <w:sz w:val="24"/>
-          <w:szCs w:val="24"/>
-        </w:rPr>
-        <w:t>tampilannya</w:t>
-      </w:r>
-      <w:proofErr w:type="spellEnd"/>
-      <w:r>
-        <w:rPr>
-          <w:rFonts w:ascii="Times New Roman" w:hAnsi="Times New Roman" w:cs="Times New Roman"/>
-          <w:sz w:val="24"/>
-          <w:szCs w:val="24"/>
-        </w:rPr>
-        <w:t xml:space="preserve"> </w:t>
-      </w:r>
-      <w:proofErr w:type="spellStart"/>
-      <w:r>
-        <w:rPr>
-          <w:rFonts w:ascii="Times New Roman" w:hAnsi="Times New Roman" w:cs="Times New Roman"/>
-          <w:sz w:val="24"/>
-          <w:szCs w:val="24"/>
-        </w:rPr>
-        <w:t>seperti</w:t>
-      </w:r>
-      <w:proofErr w:type="spellEnd"/>
-      <w:r>
-        <w:rPr>
-          <w:rFonts w:ascii="Times New Roman" w:hAnsi="Times New Roman" w:cs="Times New Roman"/>
-          <w:sz w:val="24"/>
-          <w:szCs w:val="24"/>
-        </w:rPr>
-        <w:t xml:space="preserve"> </w:t>
-      </w:r>
-      <w:proofErr w:type="spellStart"/>
-      <w:r>
-        <w:rPr>
-          <w:rFonts w:ascii="Times New Roman" w:hAnsi="Times New Roman" w:cs="Times New Roman"/>
-          <w:sz w:val="24"/>
-          <w:szCs w:val="24"/>
-        </w:rPr>
-        <w:t>gambar</w:t>
-      </w:r>
-      <w:proofErr w:type="spellEnd"/>
-      <w:r>
-        <w:rPr>
-          <w:rFonts w:ascii="Times New Roman" w:hAnsi="Times New Roman" w:cs="Times New Roman"/>
-          <w:sz w:val="24"/>
-          <w:szCs w:val="24"/>
-        </w:rPr>
-        <w:t xml:space="preserve"> </w:t>
-      </w:r>
-      <w:proofErr w:type="spellStart"/>
-      <w:r>
-        <w:rPr>
-          <w:rFonts w:ascii="Times New Roman" w:hAnsi="Times New Roman" w:cs="Times New Roman"/>
-          <w:sz w:val="24"/>
-          <w:szCs w:val="24"/>
-        </w:rPr>
-        <w:t>diatas</w:t>
-      </w:r>
-      <w:proofErr w:type="spellEnd"/>
+      <w:r>
+        <w:rPr>
+          <w:rFonts w:ascii="Times New Roman" w:hAnsi="Times New Roman" w:cs="Times New Roman"/>
+          <w:sz w:val="24"/>
+          <w:szCs w:val="24"/>
+        </w:rPr>
+        <w:t>Untuk output tampilannya seperti gambar diatas</w:t>
+      </w:r>
     </w:p>
     <w:p>
       <w:pPr>
@@ -1149,23 +645,13 @@
           <w:szCs w:val="24"/>
         </w:rPr>
       </w:pPr>
-      <w:proofErr w:type="spellStart"/>
-      <w:r>
-        <w:rPr>
-          <w:rFonts w:ascii="Times New Roman" w:hAnsi="Times New Roman" w:cs="Times New Roman"/>
-          <w:sz w:val="24"/>
-          <w:szCs w:val="24"/>
-        </w:rPr>
-        <w:t>color</w:t>
-      </w:r>
-      <w:proofErr w:type="spellEnd"/>
-      <w:r>
-        <w:rPr>
-          <w:rFonts w:ascii="Times New Roman" w:hAnsi="Times New Roman" w:cs="Times New Roman"/>
-          <w:sz w:val="24"/>
-          <w:szCs w:val="24"/>
-        </w:rPr>
-        <w:t xml:space="preserve"> picker</w:t>
+      <w:r>
+        <w:rPr>
+          <w:rFonts w:ascii="Times New Roman" w:hAnsi="Times New Roman" w:cs="Times New Roman"/>
+          <w:sz w:val="24"/>
+          <w:szCs w:val="24"/>
+        </w:rPr>
+        <w:t>color picker</w:t>
       </w:r>
     </w:p>
     <w:p>
@@ -1182,7 +668,6 @@
           <w:szCs w:val="24"/>
         </w:rPr>
       </w:pPr>
-      <w:proofErr w:type="spellStart"/>
       <w:r>
         <w:rPr>
           <w:rFonts w:ascii="Times New Roman" w:hAnsi="Times New Roman" w:cs="Times New Roman"/>
@@ -1191,7 +676,6 @@
         </w:rPr>
         <w:t>blockpicker</w:t>
       </w:r>
-      <w:proofErr w:type="spellEnd"/>
     </w:p>
     <w:p>
       <w:pPr>
@@ -1207,11 +691,12 @@
       <w:r>
         <w:rPr>
           <w:rFonts w:ascii="Times New Roman" w:hAnsi="Times New Roman" w:cs="Times New Roman"/>
+          <w:noProof/>
           <w:sz w:val="24"/>
           <w:szCs w:val="24"/>
         </w:rPr>
         <w:drawing>
-          <wp:inline distT="0" distB="0" distL="0" distR="0" wp14:anchorId="6E56217D" wp14:editId="099936DB">
+          <wp:inline distT="0" distB="0" distL="0" distR="0" wp14:anchorId="7E03C977" wp14:editId="7254C407">
             <wp:extent cx="4606155" cy="4125433"/>
             <wp:effectExtent l="0" t="0" r="0" b="0"/>
             <wp:docPr id="7" name="Picture 7"/>
@@ -1264,162 +749,8 @@
           <w:sz w:val="24"/>
           <w:szCs w:val="24"/>
         </w:rPr>
-        <w:t xml:space="preserve">Gambar </w:t>
-      </w:r>
-      <w:proofErr w:type="spellStart"/>
-      <w:r>
-        <w:rPr>
-          <w:rFonts w:ascii="Times New Roman" w:hAnsi="Times New Roman" w:cs="Times New Roman"/>
-          <w:sz w:val="24"/>
-          <w:szCs w:val="24"/>
-        </w:rPr>
-        <w:t>diatas</w:t>
-      </w:r>
-      <w:proofErr w:type="spellEnd"/>
-      <w:r>
-        <w:rPr>
-          <w:rFonts w:ascii="Times New Roman" w:hAnsi="Times New Roman" w:cs="Times New Roman"/>
-          <w:sz w:val="24"/>
-          <w:szCs w:val="24"/>
-        </w:rPr>
-        <w:t xml:space="preserve"> </w:t>
-      </w:r>
-      <w:proofErr w:type="spellStart"/>
-      <w:r>
-        <w:rPr>
-          <w:rFonts w:ascii="Times New Roman" w:hAnsi="Times New Roman" w:cs="Times New Roman"/>
-          <w:sz w:val="24"/>
-          <w:szCs w:val="24"/>
-        </w:rPr>
-        <w:t>adalah</w:t>
-      </w:r>
-      <w:proofErr w:type="spellEnd"/>
-      <w:r>
-        <w:rPr>
-          <w:rFonts w:ascii="Times New Roman" w:hAnsi="Times New Roman" w:cs="Times New Roman"/>
-          <w:sz w:val="24"/>
-          <w:szCs w:val="24"/>
-        </w:rPr>
-        <w:t xml:space="preserve"> </w:t>
-      </w:r>
-      <w:proofErr w:type="spellStart"/>
-      <w:r>
-        <w:rPr>
-          <w:rFonts w:ascii="Times New Roman" w:hAnsi="Times New Roman" w:cs="Times New Roman"/>
-          <w:sz w:val="24"/>
-          <w:szCs w:val="24"/>
-        </w:rPr>
-        <w:t>kode</w:t>
-      </w:r>
-      <w:proofErr w:type="spellEnd"/>
-      <w:r>
-        <w:rPr>
-          <w:rFonts w:ascii="Times New Roman" w:hAnsi="Times New Roman" w:cs="Times New Roman"/>
-          <w:sz w:val="24"/>
-          <w:szCs w:val="24"/>
-        </w:rPr>
-        <w:t xml:space="preserve"> </w:t>
-      </w:r>
-      <w:proofErr w:type="spellStart"/>
-      <w:r>
-        <w:rPr>
-          <w:rFonts w:ascii="Times New Roman" w:hAnsi="Times New Roman" w:cs="Times New Roman"/>
-          <w:sz w:val="24"/>
-          <w:szCs w:val="24"/>
-        </w:rPr>
-        <w:t>untuk</w:t>
-      </w:r>
-      <w:proofErr w:type="spellEnd"/>
-      <w:r>
-        <w:rPr>
-          <w:rFonts w:ascii="Times New Roman" w:hAnsi="Times New Roman" w:cs="Times New Roman"/>
-          <w:sz w:val="24"/>
-          <w:szCs w:val="24"/>
-        </w:rPr>
-        <w:t xml:space="preserve"> </w:t>
-      </w:r>
-      <w:proofErr w:type="spellStart"/>
-      <w:r>
-        <w:rPr>
-          <w:rFonts w:ascii="Times New Roman" w:hAnsi="Times New Roman" w:cs="Times New Roman"/>
-          <w:sz w:val="24"/>
-          <w:szCs w:val="24"/>
-        </w:rPr>
-        <w:t>membuat</w:t>
-      </w:r>
-      <w:proofErr w:type="spellEnd"/>
-      <w:r>
-        <w:rPr>
-          <w:rFonts w:ascii="Times New Roman" w:hAnsi="Times New Roman" w:cs="Times New Roman"/>
-          <w:sz w:val="24"/>
-          <w:szCs w:val="24"/>
-        </w:rPr>
-        <w:t xml:space="preserve"> </w:t>
-      </w:r>
-      <w:proofErr w:type="spellStart"/>
-      <w:r>
-        <w:rPr>
-          <w:rFonts w:ascii="Times New Roman" w:hAnsi="Times New Roman" w:cs="Times New Roman"/>
-          <w:sz w:val="24"/>
-          <w:szCs w:val="24"/>
-        </w:rPr>
-        <w:t>sebuah</w:t>
-      </w:r>
-      <w:proofErr w:type="spellEnd"/>
-      <w:r>
-        <w:rPr>
-          <w:rFonts w:ascii="Times New Roman" w:hAnsi="Times New Roman" w:cs="Times New Roman"/>
-          <w:sz w:val="24"/>
-          <w:szCs w:val="24"/>
-        </w:rPr>
-        <w:t xml:space="preserve"> </w:t>
-      </w:r>
-      <w:proofErr w:type="spellStart"/>
-      <w:r>
-        <w:rPr>
-          <w:rFonts w:ascii="Times New Roman" w:hAnsi="Times New Roman" w:cs="Times New Roman"/>
-          <w:sz w:val="24"/>
-          <w:szCs w:val="24"/>
-        </w:rPr>
-        <w:t>color</w:t>
-      </w:r>
-      <w:proofErr w:type="spellEnd"/>
-      <w:r>
-        <w:rPr>
-          <w:rFonts w:ascii="Times New Roman" w:hAnsi="Times New Roman" w:cs="Times New Roman"/>
-          <w:sz w:val="24"/>
-          <w:szCs w:val="24"/>
-        </w:rPr>
-        <w:t xml:space="preserve"> picker </w:t>
-      </w:r>
-      <w:proofErr w:type="spellStart"/>
-      <w:r>
-        <w:rPr>
-          <w:rFonts w:ascii="Times New Roman" w:hAnsi="Times New Roman" w:cs="Times New Roman"/>
-          <w:sz w:val="24"/>
-          <w:szCs w:val="24"/>
-        </w:rPr>
-        <w:t>dengan</w:t>
-      </w:r>
-      <w:proofErr w:type="spellEnd"/>
-      <w:r>
-        <w:rPr>
-          <w:rFonts w:ascii="Times New Roman" w:hAnsi="Times New Roman" w:cs="Times New Roman"/>
-          <w:sz w:val="24"/>
-          <w:szCs w:val="24"/>
-        </w:rPr>
-        <w:t xml:space="preserve"> mode </w:t>
-      </w:r>
-      <w:proofErr w:type="spellStart"/>
-      <w:r>
-        <w:rPr>
-          <w:rFonts w:ascii="Times New Roman" w:hAnsi="Times New Roman" w:cs="Times New Roman"/>
-          <w:sz w:val="24"/>
-          <w:szCs w:val="24"/>
-        </w:rPr>
-        <w:t>blockpiker</w:t>
-      </w:r>
-      <w:proofErr w:type="spellEnd"/>
+        <w:t>Gambar diatas adalah kode untuk membuat sebuah color picker dengan mode blockpiker</w:t>
+      </w:r>
     </w:p>
     <w:p>
       <w:pPr>
@@ -1441,7 +772,7 @@
         </w:rPr>
         <w:lastRenderedPageBreak/>
         <w:drawing>
-          <wp:inline distT="0" distB="0" distL="0" distR="0">
+          <wp:inline distT="0" distB="0" distL="0" distR="0" wp14:anchorId="38F12CAA" wp14:editId="174B53CC">
             <wp:extent cx="3359878" cy="7283302"/>
             <wp:effectExtent l="0" t="0" r="0" b="0"/>
             <wp:docPr id="8" name="Picture 8"/>
@@ -1501,88 +832,14 @@
           <w:szCs w:val="24"/>
         </w:rPr>
       </w:pPr>
-      <w:proofErr w:type="spellStart"/>
-      <w:r>
-        <w:rPr>
-          <w:rFonts w:ascii="Times New Roman" w:hAnsi="Times New Roman" w:cs="Times New Roman"/>
-          <w:sz w:val="24"/>
-          <w:szCs w:val="24"/>
-        </w:rPr>
-        <w:t>Untuk</w:t>
-      </w:r>
-      <w:proofErr w:type="spellEnd"/>
-      <w:r>
-        <w:rPr>
-          <w:rFonts w:ascii="Times New Roman" w:hAnsi="Times New Roman" w:cs="Times New Roman"/>
-          <w:sz w:val="24"/>
-          <w:szCs w:val="24"/>
-        </w:rPr>
-        <w:t xml:space="preserve"> </w:t>
-      </w:r>
-      <w:proofErr w:type="spellStart"/>
-      <w:r>
-        <w:rPr>
-          <w:rFonts w:ascii="Times New Roman" w:hAnsi="Times New Roman" w:cs="Times New Roman"/>
-          <w:sz w:val="24"/>
-          <w:szCs w:val="24"/>
-        </w:rPr>
-        <w:t>hasilnya</w:t>
-      </w:r>
-      <w:proofErr w:type="spellEnd"/>
-      <w:r>
-        <w:rPr>
-          <w:rFonts w:ascii="Times New Roman" w:hAnsi="Times New Roman" w:cs="Times New Roman"/>
-          <w:sz w:val="24"/>
-          <w:szCs w:val="24"/>
-        </w:rPr>
-        <w:t xml:space="preserve"> </w:t>
-      </w:r>
-      <w:proofErr w:type="spellStart"/>
-      <w:r>
-        <w:rPr>
-          <w:rFonts w:ascii="Times New Roman" w:hAnsi="Times New Roman" w:cs="Times New Roman"/>
-          <w:sz w:val="24"/>
-          <w:szCs w:val="24"/>
-        </w:rPr>
-        <w:t>seperti</w:t>
-      </w:r>
-      <w:proofErr w:type="spellEnd"/>
-      <w:r>
-        <w:rPr>
-          <w:rFonts w:ascii="Times New Roman" w:hAnsi="Times New Roman" w:cs="Times New Roman"/>
-          <w:sz w:val="24"/>
-          <w:szCs w:val="24"/>
-        </w:rPr>
-        <w:t xml:space="preserve"> </w:t>
-      </w:r>
-      <w:proofErr w:type="spellStart"/>
-      <w:r>
-        <w:rPr>
-          <w:rFonts w:ascii="Times New Roman" w:hAnsi="Times New Roman" w:cs="Times New Roman"/>
-          <w:sz w:val="24"/>
-          <w:szCs w:val="24"/>
-        </w:rPr>
-        <w:t>gambar</w:t>
-      </w:r>
-      <w:proofErr w:type="spellEnd"/>
-      <w:r>
-        <w:rPr>
-          <w:rFonts w:ascii="Times New Roman" w:hAnsi="Times New Roman" w:cs="Times New Roman"/>
-          <w:sz w:val="24"/>
-          <w:szCs w:val="24"/>
-        </w:rPr>
-        <w:t xml:space="preserve"> </w:t>
-      </w:r>
-      <w:proofErr w:type="spellStart"/>
-      <w:r>
-        <w:rPr>
-          <w:rFonts w:ascii="Times New Roman" w:hAnsi="Times New Roman" w:cs="Times New Roman"/>
-          <w:sz w:val="24"/>
-          <w:szCs w:val="24"/>
-        </w:rPr>
-        <w:t>diatas</w:t>
-      </w:r>
-      <w:proofErr w:type="spellEnd"/>
+      <w:r>
+        <w:rPr>
+          <w:rFonts w:ascii="Times New Roman" w:hAnsi="Times New Roman" w:cs="Times New Roman"/>
+          <w:sz w:val="24"/>
+          <w:szCs w:val="24"/>
+        </w:rPr>
+        <w:t>Untuk hasilnya seperti gambar diatas</w:t>
+      </w:r>
     </w:p>
     <w:p>
       <w:pPr>
@@ -1610,7 +867,6 @@
           <w:szCs w:val="24"/>
         </w:rPr>
       </w:pPr>
-      <w:proofErr w:type="spellStart"/>
       <w:r>
         <w:rPr>
           <w:rFonts w:ascii="Times New Roman" w:hAnsi="Times New Roman" w:cs="Times New Roman"/>
@@ -1619,21 +875,23 @@
         </w:rPr>
         <w:t>slidepicker</w:t>
       </w:r>
-      <w:proofErr w:type="spellEnd"/>
-    </w:p>
-    <w:p>
-      <w:pPr>
-        <w:jc w:val="both"/>
-        <w:rPr>
-          <w:rFonts w:ascii="Times New Roman" w:hAnsi="Times New Roman" w:cs="Times New Roman"/>
-          <w:sz w:val="24"/>
-          <w:szCs w:val="24"/>
-        </w:rPr>
-      </w:pPr>
-      <w:r>
+    </w:p>
+    <w:p>
+      <w:pPr>
+        <w:jc w:val="both"/>
+        <w:rPr>
+          <w:rFonts w:ascii="Times New Roman" w:hAnsi="Times New Roman" w:cs="Times New Roman"/>
+          <w:sz w:val="24"/>
+          <w:szCs w:val="24"/>
+        </w:rPr>
+      </w:pPr>
+      <w:r>
+        <w:rPr>
+          <w:noProof/>
+        </w:rPr>
         <w:lastRenderedPageBreak/>
         <w:drawing>
-          <wp:inline distT="0" distB="0" distL="0" distR="0" wp14:anchorId="6246B020" wp14:editId="255E1C83">
+          <wp:inline distT="0" distB="0" distL="0" distR="0" wp14:anchorId="3FDA6B03" wp14:editId="39482AE1">
             <wp:extent cx="4774019" cy="4181101"/>
             <wp:effectExtent l="0" t="0" r="0" b="0"/>
             <wp:docPr id="9" name="Picture 9"/>
@@ -1701,7 +959,7 @@
         </w:rPr>
         <w:lastRenderedPageBreak/>
         <w:drawing>
-          <wp:inline distT="0" distB="0" distL="0" distR="0">
+          <wp:inline distT="0" distB="0" distL="0" distR="0" wp14:anchorId="20A1DCF2" wp14:editId="7CA5F645">
             <wp:extent cx="3413302" cy="7400260"/>
             <wp:effectExtent l="0" t="0" r="0" b="0"/>
             <wp:docPr id="10" name="Picture 10"/>
@@ -1761,88 +1019,14 @@
           <w:szCs w:val="24"/>
         </w:rPr>
       </w:pPr>
-      <w:proofErr w:type="spellStart"/>
-      <w:r>
-        <w:rPr>
-          <w:rFonts w:ascii="Times New Roman" w:hAnsi="Times New Roman" w:cs="Times New Roman"/>
-          <w:sz w:val="24"/>
-          <w:szCs w:val="24"/>
-        </w:rPr>
-        <w:t>Untuk</w:t>
-      </w:r>
-      <w:proofErr w:type="spellEnd"/>
-      <w:r>
-        <w:rPr>
-          <w:rFonts w:ascii="Times New Roman" w:hAnsi="Times New Roman" w:cs="Times New Roman"/>
-          <w:sz w:val="24"/>
-          <w:szCs w:val="24"/>
-        </w:rPr>
-        <w:t xml:space="preserve"> </w:t>
-      </w:r>
-      <w:proofErr w:type="spellStart"/>
-      <w:r>
-        <w:rPr>
-          <w:rFonts w:ascii="Times New Roman" w:hAnsi="Times New Roman" w:cs="Times New Roman"/>
-          <w:sz w:val="24"/>
-          <w:szCs w:val="24"/>
-        </w:rPr>
-        <w:t>outputnya</w:t>
-      </w:r>
-      <w:proofErr w:type="spellEnd"/>
-      <w:r>
-        <w:rPr>
-          <w:rFonts w:ascii="Times New Roman" w:hAnsi="Times New Roman" w:cs="Times New Roman"/>
-          <w:sz w:val="24"/>
-          <w:szCs w:val="24"/>
-        </w:rPr>
-        <w:t xml:space="preserve"> </w:t>
-      </w:r>
-      <w:proofErr w:type="spellStart"/>
-      <w:r>
-        <w:rPr>
-          <w:rFonts w:ascii="Times New Roman" w:hAnsi="Times New Roman" w:cs="Times New Roman"/>
-          <w:sz w:val="24"/>
-          <w:szCs w:val="24"/>
-        </w:rPr>
-        <w:t>seperti</w:t>
-      </w:r>
-      <w:proofErr w:type="spellEnd"/>
-      <w:r>
-        <w:rPr>
-          <w:rFonts w:ascii="Times New Roman" w:hAnsi="Times New Roman" w:cs="Times New Roman"/>
-          <w:sz w:val="24"/>
-          <w:szCs w:val="24"/>
-        </w:rPr>
-        <w:t xml:space="preserve"> </w:t>
-      </w:r>
-      <w:proofErr w:type="spellStart"/>
-      <w:r>
-        <w:rPr>
-          <w:rFonts w:ascii="Times New Roman" w:hAnsi="Times New Roman" w:cs="Times New Roman"/>
-          <w:sz w:val="24"/>
-          <w:szCs w:val="24"/>
-        </w:rPr>
-        <w:t>gambar</w:t>
-      </w:r>
-      <w:proofErr w:type="spellEnd"/>
-      <w:r>
-        <w:rPr>
-          <w:rFonts w:ascii="Times New Roman" w:hAnsi="Times New Roman" w:cs="Times New Roman"/>
-          <w:sz w:val="24"/>
-          <w:szCs w:val="24"/>
-        </w:rPr>
-        <w:t xml:space="preserve"> </w:t>
-      </w:r>
-      <w:proofErr w:type="spellStart"/>
-      <w:r>
-        <w:rPr>
-          <w:rFonts w:ascii="Times New Roman" w:hAnsi="Times New Roman" w:cs="Times New Roman"/>
-          <w:sz w:val="24"/>
-          <w:szCs w:val="24"/>
-        </w:rPr>
-        <w:t>diatas</w:t>
-      </w:r>
-      <w:proofErr w:type="spellEnd"/>
+      <w:r>
+        <w:rPr>
+          <w:rFonts w:ascii="Times New Roman" w:hAnsi="Times New Roman" w:cs="Times New Roman"/>
+          <w:sz w:val="24"/>
+          <w:szCs w:val="24"/>
+        </w:rPr>
+        <w:t>Untuk outputnya seperti gambar diatas</w:t>
+      </w:r>
     </w:p>
     <w:p>
       <w:pPr>
@@ -1870,37 +1054,30 @@
           <w:szCs w:val="24"/>
         </w:rPr>
       </w:pPr>
-      <w:proofErr w:type="spellStart"/>
-      <w:r>
-        <w:rPr>
-          <w:rFonts w:ascii="Times New Roman" w:hAnsi="Times New Roman" w:cs="Times New Roman"/>
-          <w:sz w:val="24"/>
-          <w:szCs w:val="24"/>
-        </w:rPr>
-        <w:t>color</w:t>
-      </w:r>
-      <w:proofErr w:type="spellEnd"/>
-      <w:r>
-        <w:rPr>
-          <w:rFonts w:ascii="Times New Roman" w:hAnsi="Times New Roman" w:cs="Times New Roman"/>
-          <w:sz w:val="24"/>
-          <w:szCs w:val="24"/>
-        </w:rPr>
-        <w:t xml:space="preserve"> picker</w:t>
-      </w:r>
-    </w:p>
-    <w:p>
-      <w:pPr>
-        <w:rPr>
-          <w:rFonts w:ascii="Times New Roman" w:hAnsi="Times New Roman" w:cs="Times New Roman"/>
-          <w:sz w:val="24"/>
-          <w:szCs w:val="24"/>
-        </w:rPr>
-      </w:pPr>
-      <w:r>
+      <w:r>
+        <w:rPr>
+          <w:rFonts w:ascii="Times New Roman" w:hAnsi="Times New Roman" w:cs="Times New Roman"/>
+          <w:sz w:val="24"/>
+          <w:szCs w:val="24"/>
+        </w:rPr>
+        <w:t>color picker</w:t>
+      </w:r>
+    </w:p>
+    <w:p>
+      <w:pPr>
+        <w:rPr>
+          <w:rFonts w:ascii="Times New Roman" w:hAnsi="Times New Roman" w:cs="Times New Roman"/>
+          <w:sz w:val="24"/>
+          <w:szCs w:val="24"/>
+        </w:rPr>
+      </w:pPr>
+      <w:r>
+        <w:rPr>
+          <w:noProof/>
+        </w:rPr>
         <w:lastRenderedPageBreak/>
         <w:drawing>
-          <wp:inline distT="0" distB="0" distL="0" distR="0" wp14:anchorId="22C4736C" wp14:editId="6A694795">
+          <wp:inline distT="0" distB="0" distL="0" distR="0" wp14:anchorId="05E5A46A" wp14:editId="55E126FC">
             <wp:extent cx="5731510" cy="4981575"/>
             <wp:effectExtent l="0" t="0" r="0" b="0"/>
             <wp:docPr id="11" name="Picture 11"/>
@@ -1968,7 +1145,7 @@
         </w:rPr>
         <w:lastRenderedPageBreak/>
         <w:drawing>
-          <wp:inline distT="0" distB="0" distL="0" distR="0">
+          <wp:inline distT="0" distB="0" distL="0" distR="0" wp14:anchorId="39A17F64" wp14:editId="03A1041C">
             <wp:extent cx="3020969" cy="6549656"/>
             <wp:effectExtent l="0" t="0" r="0" b="0"/>
             <wp:docPr id="12" name="Picture 12"/>
@@ -2028,70 +1205,14 @@
           <w:szCs w:val="24"/>
         </w:rPr>
       </w:pPr>
-      <w:proofErr w:type="spellStart"/>
-      <w:r>
-        <w:rPr>
-          <w:rFonts w:ascii="Times New Roman" w:hAnsi="Times New Roman" w:cs="Times New Roman"/>
-          <w:sz w:val="24"/>
-          <w:szCs w:val="24"/>
-        </w:rPr>
-        <w:t>Outputnya</w:t>
-      </w:r>
-      <w:proofErr w:type="spellEnd"/>
-      <w:r>
-        <w:rPr>
-          <w:rFonts w:ascii="Times New Roman" w:hAnsi="Times New Roman" w:cs="Times New Roman"/>
-          <w:sz w:val="24"/>
-          <w:szCs w:val="24"/>
-        </w:rPr>
-        <w:t xml:space="preserve"> </w:t>
-      </w:r>
-      <w:proofErr w:type="spellStart"/>
-      <w:r>
-        <w:rPr>
-          <w:rFonts w:ascii="Times New Roman" w:hAnsi="Times New Roman" w:cs="Times New Roman"/>
-          <w:sz w:val="24"/>
-          <w:szCs w:val="24"/>
-        </w:rPr>
-        <w:t>seperti</w:t>
-      </w:r>
-      <w:proofErr w:type="spellEnd"/>
-      <w:r>
-        <w:rPr>
-          <w:rFonts w:ascii="Times New Roman" w:hAnsi="Times New Roman" w:cs="Times New Roman"/>
-          <w:sz w:val="24"/>
-          <w:szCs w:val="24"/>
-        </w:rPr>
-        <w:t xml:space="preserve"> </w:t>
-      </w:r>
-      <w:proofErr w:type="spellStart"/>
-      <w:r>
-        <w:rPr>
-          <w:rFonts w:ascii="Times New Roman" w:hAnsi="Times New Roman" w:cs="Times New Roman"/>
-          <w:sz w:val="24"/>
-          <w:szCs w:val="24"/>
-        </w:rPr>
-        <w:t>gambar</w:t>
-      </w:r>
-      <w:proofErr w:type="spellEnd"/>
-      <w:r>
-        <w:rPr>
-          <w:rFonts w:ascii="Times New Roman" w:hAnsi="Times New Roman" w:cs="Times New Roman"/>
-          <w:sz w:val="24"/>
-          <w:szCs w:val="24"/>
-        </w:rPr>
-        <w:t xml:space="preserve"> </w:t>
-      </w:r>
-      <w:proofErr w:type="spellStart"/>
-      <w:r>
-        <w:rPr>
-          <w:rFonts w:ascii="Times New Roman" w:hAnsi="Times New Roman" w:cs="Times New Roman"/>
-          <w:sz w:val="24"/>
-          <w:szCs w:val="24"/>
-        </w:rPr>
-        <w:t>diatas</w:t>
-      </w:r>
-      <w:proofErr w:type="spellEnd"/>
+      <w:r>
+        <w:rPr>
+          <w:rFonts w:ascii="Times New Roman" w:hAnsi="Times New Roman" w:cs="Times New Roman"/>
+          <w:sz w:val="24"/>
+          <w:szCs w:val="24"/>
+        </w:rPr>
+        <w:t>Outputnya seperti gambar diatas</w:t>
+      </w:r>
     </w:p>
     <w:p>
       <w:pPr>
@@ -2130,59 +1251,13 @@
           <w:szCs w:val="24"/>
         </w:rPr>
       </w:pPr>
-      <w:proofErr w:type="spellStart"/>
-      <w:r>
-        <w:rPr>
-          <w:rFonts w:ascii="Times New Roman" w:hAnsi="Times New Roman" w:cs="Times New Roman"/>
-          <w:sz w:val="24"/>
-          <w:szCs w:val="24"/>
-        </w:rPr>
-        <w:t>implementasikan</w:t>
-      </w:r>
-      <w:proofErr w:type="spellEnd"/>
-      <w:r>
-        <w:rPr>
-          <w:rFonts w:ascii="Times New Roman" w:hAnsi="Times New Roman" w:cs="Times New Roman"/>
-          <w:sz w:val="24"/>
-          <w:szCs w:val="24"/>
-        </w:rPr>
-        <w:t xml:space="preserve"> file picker </w:t>
-      </w:r>
-      <w:proofErr w:type="spellStart"/>
-      <w:r>
-        <w:rPr>
-          <w:rFonts w:ascii="Times New Roman" w:hAnsi="Times New Roman" w:cs="Times New Roman"/>
-          <w:sz w:val="24"/>
-          <w:szCs w:val="24"/>
-        </w:rPr>
-        <w:t>seperti</w:t>
-      </w:r>
-      <w:proofErr w:type="spellEnd"/>
-      <w:r>
-        <w:rPr>
-          <w:rFonts w:ascii="Times New Roman" w:hAnsi="Times New Roman" w:cs="Times New Roman"/>
-          <w:sz w:val="24"/>
-          <w:szCs w:val="24"/>
-        </w:rPr>
-        <w:t xml:space="preserve"> yang di </w:t>
-      </w:r>
-      <w:proofErr w:type="spellStart"/>
-      <w:r>
-        <w:rPr>
-          <w:rFonts w:ascii="Times New Roman" w:hAnsi="Times New Roman" w:cs="Times New Roman"/>
-          <w:sz w:val="24"/>
-          <w:szCs w:val="24"/>
-        </w:rPr>
-        <w:t>contohkan</w:t>
-      </w:r>
-      <w:proofErr w:type="spellEnd"/>
-      <w:r>
-        <w:rPr>
-          <w:rFonts w:ascii="Times New Roman" w:hAnsi="Times New Roman" w:cs="Times New Roman"/>
-          <w:sz w:val="24"/>
-          <w:szCs w:val="24"/>
-        </w:rPr>
-        <w:t xml:space="preserve"> pada video</w:t>
+      <w:r>
+        <w:rPr>
+          <w:rFonts w:ascii="Times New Roman" w:hAnsi="Times New Roman" w:cs="Times New Roman"/>
+          <w:sz w:val="24"/>
+          <w:szCs w:val="24"/>
+        </w:rPr>
+        <w:t>implementasikan file picker seperti yang di contohkan pada video</w:t>
       </w:r>
     </w:p>
     <w:p>
@@ -2203,7 +1278,7 @@
           <w:szCs w:val="24"/>
         </w:rPr>
         <w:drawing>
-          <wp:inline distT="0" distB="0" distL="0" distR="0">
+          <wp:inline distT="0" distB="0" distL="0" distR="0" wp14:anchorId="53276569" wp14:editId="296A52AD">
             <wp:extent cx="5731510" cy="1382395"/>
             <wp:effectExtent l="0" t="0" r="0" b="0"/>
             <wp:docPr id="2" name="Picture 2"/>
@@ -2262,7 +1337,6 @@
           <w:szCs w:val="24"/>
         </w:rPr>
       </w:pPr>
-      <w:proofErr w:type="spellStart"/>
       <w:r>
         <w:rPr>
           <w:rFonts w:ascii="Times New Roman" w:hAnsi="Times New Roman" w:cs="Times New Roman"/>
@@ -2270,236 +1344,37 @@
           <w:szCs w:val="24"/>
         </w:rPr>
         <w:lastRenderedPageBreak/>
-        <w:t>standart</w:t>
-      </w:r>
-      <w:proofErr w:type="spellEnd"/>
-      <w:r>
-        <w:rPr>
-          <w:rFonts w:ascii="Times New Roman" w:hAnsi="Times New Roman" w:cs="Times New Roman"/>
-          <w:sz w:val="24"/>
-          <w:szCs w:val="24"/>
-        </w:rPr>
-        <w:t xml:space="preserve"> minimal </w:t>
-      </w:r>
-      <w:proofErr w:type="spellStart"/>
-      <w:r>
-        <w:rPr>
-          <w:rFonts w:ascii="Times New Roman" w:hAnsi="Times New Roman" w:cs="Times New Roman"/>
-          <w:sz w:val="24"/>
-          <w:szCs w:val="24"/>
-        </w:rPr>
-        <w:t>untuk</w:t>
-      </w:r>
-      <w:proofErr w:type="spellEnd"/>
-      <w:r>
-        <w:rPr>
-          <w:rFonts w:ascii="Times New Roman" w:hAnsi="Times New Roman" w:cs="Times New Roman"/>
-          <w:sz w:val="24"/>
-          <w:szCs w:val="24"/>
-        </w:rPr>
-        <w:t xml:space="preserve"> </w:t>
-      </w:r>
-      <w:proofErr w:type="spellStart"/>
-      <w:r>
-        <w:rPr>
-          <w:rFonts w:ascii="Times New Roman" w:hAnsi="Times New Roman" w:cs="Times New Roman"/>
-          <w:sz w:val="24"/>
-          <w:szCs w:val="24"/>
-        </w:rPr>
-        <w:t>mendapatkan</w:t>
-      </w:r>
-      <w:proofErr w:type="spellEnd"/>
-      <w:r>
-        <w:rPr>
-          <w:rFonts w:ascii="Times New Roman" w:hAnsi="Times New Roman" w:cs="Times New Roman"/>
-          <w:sz w:val="24"/>
-          <w:szCs w:val="24"/>
-        </w:rPr>
-        <w:t xml:space="preserve"> </w:t>
-      </w:r>
-      <w:proofErr w:type="spellStart"/>
-      <w:r>
-        <w:rPr>
-          <w:rFonts w:ascii="Times New Roman" w:hAnsi="Times New Roman" w:cs="Times New Roman"/>
-          <w:sz w:val="24"/>
-          <w:szCs w:val="24"/>
-        </w:rPr>
-        <w:t>nilai</w:t>
-      </w:r>
-      <w:proofErr w:type="spellEnd"/>
-      <w:r>
-        <w:rPr>
-          <w:rFonts w:ascii="Times New Roman" w:hAnsi="Times New Roman" w:cs="Times New Roman"/>
-          <w:sz w:val="24"/>
-          <w:szCs w:val="24"/>
-        </w:rPr>
-        <w:t xml:space="preserve"> </w:t>
-      </w:r>
-      <w:proofErr w:type="spellStart"/>
-      <w:r>
-        <w:rPr>
-          <w:rFonts w:ascii="Times New Roman" w:hAnsi="Times New Roman" w:cs="Times New Roman"/>
-          <w:sz w:val="24"/>
-          <w:szCs w:val="24"/>
-        </w:rPr>
-        <w:t>prioritas</w:t>
-      </w:r>
-      <w:proofErr w:type="spellEnd"/>
-      <w:r>
-        <w:rPr>
-          <w:rFonts w:ascii="Times New Roman" w:hAnsi="Times New Roman" w:cs="Times New Roman"/>
-          <w:sz w:val="24"/>
-          <w:szCs w:val="24"/>
-        </w:rPr>
-        <w:t xml:space="preserve"> 1 </w:t>
-      </w:r>
-      <w:proofErr w:type="spellStart"/>
-      <w:r>
-        <w:rPr>
-          <w:rFonts w:ascii="Times New Roman" w:hAnsi="Times New Roman" w:cs="Times New Roman"/>
-          <w:sz w:val="24"/>
-          <w:szCs w:val="24"/>
-        </w:rPr>
-        <w:t>adalah</w:t>
-      </w:r>
-      <w:proofErr w:type="spellEnd"/>
-      <w:r>
-        <w:rPr>
-          <w:rFonts w:ascii="Times New Roman" w:hAnsi="Times New Roman" w:cs="Times New Roman"/>
-          <w:sz w:val="24"/>
-          <w:szCs w:val="24"/>
-        </w:rPr>
-        <w:t xml:space="preserve"> </w:t>
-      </w:r>
-      <w:proofErr w:type="spellStart"/>
-      <w:r>
-        <w:rPr>
-          <w:rFonts w:ascii="Times New Roman" w:hAnsi="Times New Roman" w:cs="Times New Roman"/>
-          <w:sz w:val="24"/>
-          <w:szCs w:val="24"/>
-        </w:rPr>
-        <w:t>ketika</w:t>
-      </w:r>
-      <w:proofErr w:type="spellEnd"/>
-      <w:r>
-        <w:rPr>
-          <w:rFonts w:ascii="Times New Roman" w:hAnsi="Times New Roman" w:cs="Times New Roman"/>
-          <w:sz w:val="24"/>
-          <w:szCs w:val="24"/>
-        </w:rPr>
-        <w:t xml:space="preserve"> form </w:t>
-      </w:r>
-      <w:proofErr w:type="spellStart"/>
-      <w:r>
-        <w:rPr>
-          <w:rFonts w:ascii="Times New Roman" w:hAnsi="Times New Roman" w:cs="Times New Roman"/>
-          <w:sz w:val="24"/>
-          <w:szCs w:val="24"/>
-        </w:rPr>
-        <w:t>dapat</w:t>
-      </w:r>
-      <w:proofErr w:type="spellEnd"/>
-      <w:r>
-        <w:rPr>
-          <w:rFonts w:ascii="Times New Roman" w:hAnsi="Times New Roman" w:cs="Times New Roman"/>
-          <w:sz w:val="24"/>
-          <w:szCs w:val="24"/>
-        </w:rPr>
-        <w:t xml:space="preserve"> </w:t>
-      </w:r>
-      <w:proofErr w:type="spellStart"/>
-      <w:r>
-        <w:rPr>
-          <w:rFonts w:ascii="Times New Roman" w:hAnsi="Times New Roman" w:cs="Times New Roman"/>
-          <w:sz w:val="24"/>
-          <w:szCs w:val="24"/>
-        </w:rPr>
-        <w:t>berfungsi</w:t>
-      </w:r>
-      <w:proofErr w:type="spellEnd"/>
-      <w:r>
-        <w:rPr>
-          <w:rFonts w:ascii="Times New Roman" w:hAnsi="Times New Roman" w:cs="Times New Roman"/>
-          <w:sz w:val="24"/>
-          <w:szCs w:val="24"/>
-        </w:rPr>
-        <w:t xml:space="preserve"> </w:t>
-      </w:r>
-      <w:proofErr w:type="spellStart"/>
-      <w:r>
-        <w:rPr>
-          <w:rFonts w:ascii="Times New Roman" w:hAnsi="Times New Roman" w:cs="Times New Roman"/>
-          <w:sz w:val="24"/>
-          <w:szCs w:val="24"/>
-        </w:rPr>
-        <w:t>sama</w:t>
-      </w:r>
-      <w:proofErr w:type="spellEnd"/>
-      <w:r>
-        <w:rPr>
-          <w:rFonts w:ascii="Times New Roman" w:hAnsi="Times New Roman" w:cs="Times New Roman"/>
-          <w:sz w:val="24"/>
-          <w:szCs w:val="24"/>
-        </w:rPr>
-        <w:t xml:space="preserve"> </w:t>
-      </w:r>
-      <w:proofErr w:type="spellStart"/>
-      <w:r>
-        <w:rPr>
-          <w:rFonts w:ascii="Times New Roman" w:hAnsi="Times New Roman" w:cs="Times New Roman"/>
-          <w:sz w:val="24"/>
-          <w:szCs w:val="24"/>
-        </w:rPr>
-        <w:t>seperti</w:t>
-      </w:r>
-      <w:proofErr w:type="spellEnd"/>
-      <w:r>
-        <w:rPr>
-          <w:rFonts w:ascii="Times New Roman" w:hAnsi="Times New Roman" w:cs="Times New Roman"/>
-          <w:sz w:val="24"/>
-          <w:szCs w:val="24"/>
-        </w:rPr>
-        <w:t xml:space="preserve"> pada video</w:t>
-      </w:r>
-    </w:p>
-    <w:p>
-      <w:pPr>
-        <w:pStyle w:val="ListParagraph"/>
-        <w:jc w:val="both"/>
-        <w:rPr>
-          <w:rFonts w:ascii="Times New Roman" w:hAnsi="Times New Roman" w:cs="Times New Roman"/>
-          <w:sz w:val="24"/>
-          <w:szCs w:val="24"/>
-        </w:rPr>
-      </w:pPr>
-    </w:p>
-    <w:p>
-      <w:pPr>
-        <w:pStyle w:val="ListParagraph"/>
-        <w:jc w:val="both"/>
-        <w:rPr>
-          <w:rFonts w:ascii="Times New Roman" w:hAnsi="Times New Roman" w:cs="Times New Roman"/>
-          <w:sz w:val="24"/>
-          <w:szCs w:val="24"/>
-        </w:rPr>
-      </w:pPr>
-      <w:proofErr w:type="spellStart"/>
-      <w:r>
-        <w:rPr>
-          <w:rFonts w:ascii="Times New Roman" w:hAnsi="Times New Roman" w:cs="Times New Roman"/>
-          <w:sz w:val="24"/>
-          <w:szCs w:val="24"/>
-        </w:rPr>
-        <w:t>jawab</w:t>
-      </w:r>
-      <w:proofErr w:type="spellEnd"/>
-      <w:r>
-        <w:rPr>
-          <w:rFonts w:ascii="Times New Roman" w:hAnsi="Times New Roman" w:cs="Times New Roman"/>
-          <w:sz w:val="24"/>
-          <w:szCs w:val="24"/>
-        </w:rPr>
-        <w:t>:</w:t>
+        <w:t>standart minimal untuk mendapatkan nilai prioritas 1 adalah ketika form dapat berfungsi sama seperti pada video</w:t>
+      </w:r>
+    </w:p>
+    <w:p>
+      <w:pPr>
+        <w:pStyle w:val="ListParagraph"/>
+        <w:jc w:val="both"/>
+        <w:rPr>
+          <w:rFonts w:ascii="Times New Roman" w:hAnsi="Times New Roman" w:cs="Times New Roman"/>
+          <w:sz w:val="24"/>
+          <w:szCs w:val="24"/>
+        </w:rPr>
+      </w:pPr>
+    </w:p>
+    <w:p>
+      <w:pPr>
+        <w:pStyle w:val="ListParagraph"/>
+        <w:jc w:val="both"/>
+        <w:rPr>
+          <w:rFonts w:ascii="Times New Roman" w:hAnsi="Times New Roman" w:cs="Times New Roman"/>
+          <w:sz w:val="24"/>
+          <w:szCs w:val="24"/>
+        </w:rPr>
+      </w:pPr>
+      <w:r>
+        <w:rPr>
+          <w:rFonts w:ascii="Times New Roman" w:hAnsi="Times New Roman" w:cs="Times New Roman"/>
+          <w:sz w:val="24"/>
+          <w:szCs w:val="24"/>
+        </w:rPr>
+        <w:t>jawab:</w:t>
       </w:r>
     </w:p>
     <w:p>
@@ -2530,10 +1405,10 @@
           <w:szCs w:val="24"/>
         </w:rPr>
         <w:drawing>
-          <wp:inline distT="0" distB="0" distL="0" distR="0" wp14:anchorId="376F750A" wp14:editId="5C108479">
-            <wp:extent cx="4010585" cy="1819529"/>
-            <wp:effectExtent l="0" t="0" r="9525" b="9525"/>
-            <wp:docPr id="15" name="Picture 15"/>
+          <wp:inline distT="0" distB="0" distL="0" distR="0" wp14:anchorId="5052CCC5" wp14:editId="1386835A">
+            <wp:extent cx="2848373" cy="447737"/>
+            <wp:effectExtent l="0" t="0" r="9525" b="0"/>
+            <wp:docPr id="5" name="Picture 5"/>
             <wp:cNvGraphicFramePr>
               <a:graphicFrameLocks xmlns:a="http://schemas.openxmlformats.org/drawingml/2006/main" noChangeAspect="1"/>
             </wp:cNvGraphicFramePr>
@@ -2553,7 +1428,7 @@
                   <pic:spPr>
                     <a:xfrm>
                       <a:off x="0" y="0"/>
-                      <a:ext cx="4010585" cy="1819529"/>
+                      <a:ext cx="2848373" cy="447737"/>
                     </a:xfrm>
                     <a:prstGeom prst="rect">
                       <a:avLst/>
@@ -2576,232 +1451,14 @@
           <w:szCs w:val="24"/>
         </w:rPr>
       </w:pPr>
-      <w:proofErr w:type="spellStart"/>
-      <w:r>
-        <w:rPr>
-          <w:rFonts w:ascii="Times New Roman" w:hAnsi="Times New Roman" w:cs="Times New Roman"/>
-          <w:sz w:val="24"/>
-          <w:szCs w:val="24"/>
-        </w:rPr>
-        <w:t>Pertama</w:t>
-      </w:r>
-      <w:proofErr w:type="spellEnd"/>
-      <w:r>
-        <w:rPr>
-          <w:rFonts w:ascii="Times New Roman" w:hAnsi="Times New Roman" w:cs="Times New Roman"/>
-          <w:sz w:val="24"/>
-          <w:szCs w:val="24"/>
-        </w:rPr>
-        <w:t xml:space="preserve"> </w:t>
-      </w:r>
-      <w:proofErr w:type="spellStart"/>
-      <w:r>
-        <w:rPr>
-          <w:rFonts w:ascii="Times New Roman" w:hAnsi="Times New Roman" w:cs="Times New Roman"/>
-          <w:sz w:val="24"/>
-          <w:szCs w:val="24"/>
-        </w:rPr>
-        <w:t>membuat</w:t>
-      </w:r>
-      <w:proofErr w:type="spellEnd"/>
-      <w:r>
-        <w:rPr>
-          <w:rFonts w:ascii="Times New Roman" w:hAnsi="Times New Roman" w:cs="Times New Roman"/>
-          <w:sz w:val="24"/>
-          <w:szCs w:val="24"/>
-        </w:rPr>
-        <w:t xml:space="preserve"> </w:t>
-      </w:r>
-      <w:proofErr w:type="spellStart"/>
-      <w:r>
-        <w:rPr>
-          <w:rFonts w:ascii="Times New Roman" w:hAnsi="Times New Roman" w:cs="Times New Roman"/>
-          <w:sz w:val="24"/>
-          <w:szCs w:val="24"/>
-        </w:rPr>
-        <w:t>sebuah</w:t>
-      </w:r>
-      <w:proofErr w:type="spellEnd"/>
-      <w:r>
-        <w:rPr>
-          <w:rFonts w:ascii="Times New Roman" w:hAnsi="Times New Roman" w:cs="Times New Roman"/>
-          <w:sz w:val="24"/>
-          <w:szCs w:val="24"/>
-        </w:rPr>
-        <w:t xml:space="preserve"> </w:t>
-      </w:r>
-      <w:proofErr w:type="spellStart"/>
-      <w:r>
-        <w:rPr>
-          <w:rFonts w:ascii="Times New Roman" w:hAnsi="Times New Roman" w:cs="Times New Roman"/>
-          <w:sz w:val="24"/>
-          <w:szCs w:val="24"/>
-        </w:rPr>
-        <w:t>fungsi</w:t>
-      </w:r>
-      <w:proofErr w:type="spellEnd"/>
-      <w:r>
-        <w:rPr>
-          <w:rFonts w:ascii="Times New Roman" w:hAnsi="Times New Roman" w:cs="Times New Roman"/>
-          <w:sz w:val="24"/>
-          <w:szCs w:val="24"/>
-        </w:rPr>
-        <w:t xml:space="preserve"> </w:t>
-      </w:r>
-      <w:proofErr w:type="spellStart"/>
-      <w:r>
-        <w:rPr>
-          <w:rFonts w:ascii="Times New Roman" w:hAnsi="Times New Roman" w:cs="Times New Roman"/>
-          <w:sz w:val="24"/>
-          <w:szCs w:val="24"/>
-        </w:rPr>
-        <w:t>atau</w:t>
-      </w:r>
-      <w:proofErr w:type="spellEnd"/>
-      <w:r>
-        <w:rPr>
-          <w:rFonts w:ascii="Times New Roman" w:hAnsi="Times New Roman" w:cs="Times New Roman"/>
-          <w:sz w:val="24"/>
-          <w:szCs w:val="24"/>
-        </w:rPr>
-        <w:t xml:space="preserve"> </w:t>
-      </w:r>
-      <w:proofErr w:type="spellStart"/>
-      <w:r>
-        <w:rPr>
-          <w:rFonts w:ascii="Times New Roman" w:hAnsi="Times New Roman" w:cs="Times New Roman"/>
-          <w:sz w:val="24"/>
-          <w:szCs w:val="24"/>
-        </w:rPr>
-        <w:t>menginilialisasi</w:t>
-      </w:r>
-      <w:proofErr w:type="spellEnd"/>
-      <w:r>
-        <w:rPr>
-          <w:rFonts w:ascii="Times New Roman" w:hAnsi="Times New Roman" w:cs="Times New Roman"/>
-          <w:sz w:val="24"/>
-          <w:szCs w:val="24"/>
-        </w:rPr>
-        <w:t xml:space="preserve"> </w:t>
-      </w:r>
-      <w:proofErr w:type="spellStart"/>
-      <w:r>
-        <w:rPr>
-          <w:rFonts w:ascii="Times New Roman" w:hAnsi="Times New Roman" w:cs="Times New Roman"/>
-          <w:sz w:val="24"/>
-          <w:szCs w:val="24"/>
-        </w:rPr>
-        <w:t>fungsi</w:t>
-      </w:r>
-      <w:proofErr w:type="spellEnd"/>
-      <w:r>
-        <w:rPr>
-          <w:rFonts w:ascii="Times New Roman" w:hAnsi="Times New Roman" w:cs="Times New Roman"/>
-          <w:sz w:val="24"/>
-          <w:szCs w:val="24"/>
-        </w:rPr>
-        <w:t xml:space="preserve"> </w:t>
-      </w:r>
-      <w:proofErr w:type="spellStart"/>
-      <w:r>
-        <w:rPr>
-          <w:rFonts w:ascii="Times New Roman" w:hAnsi="Times New Roman" w:cs="Times New Roman"/>
-          <w:sz w:val="24"/>
-          <w:szCs w:val="24"/>
-        </w:rPr>
-        <w:t>terlebih</w:t>
-      </w:r>
-      <w:proofErr w:type="spellEnd"/>
-      <w:r>
-        <w:rPr>
-          <w:rFonts w:ascii="Times New Roman" w:hAnsi="Times New Roman" w:cs="Times New Roman"/>
-          <w:sz w:val="24"/>
-          <w:szCs w:val="24"/>
-        </w:rPr>
-        <w:t xml:space="preserve"> </w:t>
-      </w:r>
-      <w:proofErr w:type="spellStart"/>
-      <w:r>
-        <w:rPr>
-          <w:rFonts w:ascii="Times New Roman" w:hAnsi="Times New Roman" w:cs="Times New Roman"/>
-          <w:sz w:val="24"/>
-          <w:szCs w:val="24"/>
-        </w:rPr>
-        <w:t>dahulu</w:t>
-      </w:r>
-      <w:proofErr w:type="spellEnd"/>
-      <w:r>
-        <w:rPr>
-          <w:rFonts w:ascii="Times New Roman" w:hAnsi="Times New Roman" w:cs="Times New Roman"/>
-          <w:sz w:val="24"/>
-          <w:szCs w:val="24"/>
-        </w:rPr>
-        <w:t xml:space="preserve"> pada class </w:t>
-      </w:r>
-      <w:proofErr w:type="spellStart"/>
-      <w:r>
-        <w:rPr>
-          <w:rFonts w:ascii="Times New Roman" w:hAnsi="Times New Roman" w:cs="Times New Roman"/>
-          <w:sz w:val="24"/>
-          <w:szCs w:val="24"/>
-        </w:rPr>
-        <w:t>myhomepage</w:t>
-      </w:r>
-      <w:proofErr w:type="spellEnd"/>
-      <w:r>
-        <w:rPr>
-          <w:rFonts w:ascii="Times New Roman" w:hAnsi="Times New Roman" w:cs="Times New Roman"/>
-          <w:sz w:val="24"/>
-          <w:szCs w:val="24"/>
-        </w:rPr>
-        <w:t xml:space="preserve"> </w:t>
-      </w:r>
-      <w:proofErr w:type="spellStart"/>
-      <w:r>
-        <w:rPr>
-          <w:rFonts w:ascii="Times New Roman" w:hAnsi="Times New Roman" w:cs="Times New Roman"/>
-          <w:sz w:val="24"/>
-          <w:szCs w:val="24"/>
-        </w:rPr>
-        <w:t>seperti</w:t>
-      </w:r>
-      <w:proofErr w:type="spellEnd"/>
-      <w:r>
-        <w:rPr>
-          <w:rFonts w:ascii="Times New Roman" w:hAnsi="Times New Roman" w:cs="Times New Roman"/>
-          <w:sz w:val="24"/>
-          <w:szCs w:val="24"/>
-        </w:rPr>
-        <w:t xml:space="preserve"> </w:t>
-      </w:r>
-      <w:proofErr w:type="spellStart"/>
-      <w:r>
-        <w:rPr>
-          <w:rFonts w:ascii="Times New Roman" w:hAnsi="Times New Roman" w:cs="Times New Roman"/>
-          <w:sz w:val="24"/>
-          <w:szCs w:val="24"/>
-        </w:rPr>
-        <w:t>gambar</w:t>
-      </w:r>
-      <w:proofErr w:type="spellEnd"/>
-      <w:r>
-        <w:rPr>
-          <w:rFonts w:ascii="Times New Roman" w:hAnsi="Times New Roman" w:cs="Times New Roman"/>
-          <w:sz w:val="24"/>
-          <w:szCs w:val="24"/>
-        </w:rPr>
-        <w:t xml:space="preserve"> </w:t>
-      </w:r>
-      <w:proofErr w:type="spellStart"/>
-      <w:r>
-        <w:rPr>
-          <w:rFonts w:ascii="Times New Roman" w:hAnsi="Times New Roman" w:cs="Times New Roman"/>
-          <w:sz w:val="24"/>
-          <w:szCs w:val="24"/>
-        </w:rPr>
-        <w:t>diatas</w:t>
-      </w:r>
-      <w:proofErr w:type="spellEnd"/>
+      <w:r>
+        <w:rPr>
+          <w:rFonts w:ascii="Times New Roman" w:hAnsi="Times New Roman" w:cs="Times New Roman"/>
+          <w:sz w:val="24"/>
+          <w:szCs w:val="24"/>
+        </w:rPr>
+        <w:t>Yang pertamana menambahkan pakcages atau menginstall packages file piker ke dalam file pubspec.yaml</w:t>
+      </w:r>
     </w:p>
     <w:p>
       <w:pPr>
@@ -2831,10 +1488,10 @@
           <w:szCs w:val="24"/>
         </w:rPr>
         <w:drawing>
-          <wp:inline distT="0" distB="0" distL="0" distR="0" wp14:anchorId="65D13CF4" wp14:editId="05D7DF82">
-            <wp:extent cx="4077269" cy="1638529"/>
-            <wp:effectExtent l="0" t="0" r="0" b="0"/>
-            <wp:docPr id="16" name="Picture 16"/>
+          <wp:inline distT="0" distB="0" distL="0" distR="0" wp14:anchorId="27B95CAC" wp14:editId="0D24F207">
+            <wp:extent cx="4391638" cy="943107"/>
+            <wp:effectExtent l="0" t="0" r="0" b="9525"/>
+            <wp:docPr id="19" name="Picture 19"/>
             <wp:cNvGraphicFramePr>
               <a:graphicFrameLocks xmlns:a="http://schemas.openxmlformats.org/drawingml/2006/main" noChangeAspect="1"/>
             </wp:cNvGraphicFramePr>
@@ -2854,6 +1511,182 @@
                   <pic:spPr>
                     <a:xfrm>
                       <a:off x="0" y="0"/>
+                      <a:ext cx="4391638" cy="943107"/>
+                    </a:xfrm>
+                    <a:prstGeom prst="rect">
+                      <a:avLst/>
+                    </a:prstGeom>
+                  </pic:spPr>
+                </pic:pic>
+              </a:graphicData>
+            </a:graphic>
+          </wp:inline>
+        </w:drawing>
+      </w:r>
+    </w:p>
+    <w:p>
+      <w:pPr>
+        <w:pStyle w:val="ListParagraph"/>
+        <w:jc w:val="both"/>
+        <w:rPr>
+          <w:rFonts w:ascii="Times New Roman" w:hAnsi="Times New Roman" w:cs="Times New Roman"/>
+          <w:sz w:val="24"/>
+          <w:szCs w:val="24"/>
+        </w:rPr>
+      </w:pPr>
+      <w:r>
+        <w:rPr>
+          <w:rFonts w:ascii="Times New Roman" w:hAnsi="Times New Roman" w:cs="Times New Roman"/>
+          <w:sz w:val="24"/>
+          <w:szCs w:val="24"/>
+        </w:rPr>
+        <w:t>Setelah berhasil menambahkan packages kedalam file pubspec.yaml, kemudian import semua packages file piker tersebut ke dalam file main.dart yang ada di foldr lib. Seperti pada gambar diatas.</w:t>
+      </w:r>
+    </w:p>
+    <w:p>
+      <w:pPr>
+        <w:pStyle w:val="ListParagraph"/>
+        <w:jc w:val="both"/>
+        <w:rPr>
+          <w:rFonts w:ascii="Times New Roman" w:hAnsi="Times New Roman" w:cs="Times New Roman"/>
+          <w:sz w:val="24"/>
+          <w:szCs w:val="24"/>
+        </w:rPr>
+      </w:pPr>
+    </w:p>
+    <w:p>
+      <w:pPr>
+        <w:pStyle w:val="ListParagraph"/>
+        <w:jc w:val="both"/>
+        <w:rPr>
+          <w:rFonts w:ascii="Times New Roman" w:hAnsi="Times New Roman" w:cs="Times New Roman"/>
+          <w:sz w:val="24"/>
+          <w:szCs w:val="24"/>
+        </w:rPr>
+      </w:pPr>
+      <w:r>
+        <w:rPr>
+          <w:rFonts w:ascii="Times New Roman" w:hAnsi="Times New Roman" w:cs="Times New Roman"/>
+          <w:noProof/>
+          <w:sz w:val="24"/>
+          <w:szCs w:val="24"/>
+        </w:rPr>
+        <w:drawing>
+          <wp:inline distT="0" distB="0" distL="0" distR="0" wp14:anchorId="6EF26F0B" wp14:editId="659ADBAD">
+            <wp:extent cx="4010585" cy="1819529"/>
+            <wp:effectExtent l="0" t="0" r="9525" b="9525"/>
+            <wp:docPr id="15" name="Picture 15"/>
+            <wp:cNvGraphicFramePr>
+              <a:graphicFrameLocks xmlns:a="http://schemas.openxmlformats.org/drawingml/2006/main" noChangeAspect="1"/>
+            </wp:cNvGraphicFramePr>
+            <a:graphic xmlns:a="http://schemas.openxmlformats.org/drawingml/2006/main">
+              <a:graphicData uri="http://schemas.openxmlformats.org/drawingml/2006/picture">
+                <pic:pic xmlns:pic="http://schemas.openxmlformats.org/drawingml/2006/picture">
+                  <pic:nvPicPr>
+                    <pic:cNvPr id="1" name=""/>
+                    <pic:cNvPicPr/>
+                  </pic:nvPicPr>
+                  <pic:blipFill>
+                    <a:blip r:embed="rId20"/>
+                    <a:stretch>
+                      <a:fillRect/>
+                    </a:stretch>
+                  </pic:blipFill>
+                  <pic:spPr>
+                    <a:xfrm>
+                      <a:off x="0" y="0"/>
+                      <a:ext cx="4010585" cy="1819529"/>
+                    </a:xfrm>
+                    <a:prstGeom prst="rect">
+                      <a:avLst/>
+                    </a:prstGeom>
+                  </pic:spPr>
+                </pic:pic>
+              </a:graphicData>
+            </a:graphic>
+          </wp:inline>
+        </w:drawing>
+      </w:r>
+    </w:p>
+    <w:p>
+      <w:pPr>
+        <w:pStyle w:val="ListParagraph"/>
+        <w:jc w:val="both"/>
+        <w:rPr>
+          <w:rFonts w:ascii="Times New Roman" w:hAnsi="Times New Roman" w:cs="Times New Roman"/>
+          <w:sz w:val="24"/>
+          <w:szCs w:val="24"/>
+        </w:rPr>
+      </w:pPr>
+      <w:r>
+        <w:rPr>
+          <w:rFonts w:ascii="Times New Roman" w:hAnsi="Times New Roman" w:cs="Times New Roman"/>
+          <w:sz w:val="24"/>
+          <w:szCs w:val="24"/>
+        </w:rPr>
+        <w:t>selanjutnya</w:t>
+      </w:r>
+      <w:r>
+        <w:rPr>
+          <w:rFonts w:ascii="Times New Roman" w:hAnsi="Times New Roman" w:cs="Times New Roman"/>
+          <w:sz w:val="24"/>
+          <w:szCs w:val="24"/>
+        </w:rPr>
+        <w:t xml:space="preserve"> membuat sebuah fungsi atau menginilialisasi fungsi terlebih dahulu pada class myhomepage seperti gambar diatas</w:t>
+      </w:r>
+    </w:p>
+    <w:p>
+      <w:pPr>
+        <w:pStyle w:val="ListParagraph"/>
+        <w:jc w:val="both"/>
+        <w:rPr>
+          <w:rFonts w:ascii="Times New Roman" w:hAnsi="Times New Roman" w:cs="Times New Roman"/>
+          <w:sz w:val="24"/>
+          <w:szCs w:val="24"/>
+        </w:rPr>
+      </w:pPr>
+    </w:p>
+    <w:p>
+      <w:pPr>
+        <w:pStyle w:val="ListParagraph"/>
+        <w:jc w:val="both"/>
+        <w:rPr>
+          <w:rFonts w:ascii="Times New Roman" w:hAnsi="Times New Roman" w:cs="Times New Roman"/>
+          <w:sz w:val="24"/>
+          <w:szCs w:val="24"/>
+        </w:rPr>
+      </w:pPr>
+      <w:r>
+        <w:rPr>
+          <w:rFonts w:ascii="Times New Roman" w:hAnsi="Times New Roman" w:cs="Times New Roman"/>
+          <w:noProof/>
+          <w:sz w:val="24"/>
+          <w:szCs w:val="24"/>
+        </w:rPr>
+        <w:drawing>
+          <wp:inline distT="0" distB="0" distL="0" distR="0" wp14:anchorId="00EA5E3C" wp14:editId="3A2DC3DE">
+            <wp:extent cx="4077269" cy="1638529"/>
+            <wp:effectExtent l="0" t="0" r="0" b="0"/>
+            <wp:docPr id="16" name="Picture 16"/>
+            <wp:cNvGraphicFramePr>
+              <a:graphicFrameLocks xmlns:a="http://schemas.openxmlformats.org/drawingml/2006/main" noChangeAspect="1"/>
+            </wp:cNvGraphicFramePr>
+            <a:graphic xmlns:a="http://schemas.openxmlformats.org/drawingml/2006/main">
+              <a:graphicData uri="http://schemas.openxmlformats.org/drawingml/2006/picture">
+                <pic:pic xmlns:pic="http://schemas.openxmlformats.org/drawingml/2006/picture">
+                  <pic:nvPicPr>
+                    <pic:cNvPr id="1" name=""/>
+                    <pic:cNvPicPr/>
+                  </pic:nvPicPr>
+                  <pic:blipFill>
+                    <a:blip r:embed="rId21"/>
+                    <a:stretch>
+                      <a:fillRect/>
+                    </a:stretch>
+                  </pic:blipFill>
+                  <pic:spPr>
+                    <a:xfrm>
+                      <a:off x="0" y="0"/>
                       <a:ext cx="4077269" cy="1638529"/>
                     </a:xfrm>
                     <a:prstGeom prst="rect">
@@ -2877,196 +1710,14 @@
           <w:szCs w:val="24"/>
         </w:rPr>
       </w:pPr>
-      <w:proofErr w:type="spellStart"/>
-      <w:r>
-        <w:rPr>
-          <w:rFonts w:ascii="Times New Roman" w:hAnsi="Times New Roman" w:cs="Times New Roman"/>
-          <w:sz w:val="24"/>
-          <w:szCs w:val="24"/>
-        </w:rPr>
-        <w:t>Kemudian</w:t>
-      </w:r>
-      <w:proofErr w:type="spellEnd"/>
-      <w:r>
-        <w:rPr>
-          <w:rFonts w:ascii="Times New Roman" w:hAnsi="Times New Roman" w:cs="Times New Roman"/>
-          <w:sz w:val="24"/>
-          <w:szCs w:val="24"/>
-        </w:rPr>
-        <w:t xml:space="preserve"> </w:t>
-      </w:r>
-      <w:proofErr w:type="spellStart"/>
-      <w:r>
-        <w:rPr>
-          <w:rFonts w:ascii="Times New Roman" w:hAnsi="Times New Roman" w:cs="Times New Roman"/>
-          <w:sz w:val="24"/>
-          <w:szCs w:val="24"/>
-        </w:rPr>
-        <w:t>membuat</w:t>
-      </w:r>
-      <w:proofErr w:type="spellEnd"/>
-      <w:r>
-        <w:rPr>
-          <w:rFonts w:ascii="Times New Roman" w:hAnsi="Times New Roman" w:cs="Times New Roman"/>
-          <w:sz w:val="24"/>
-          <w:szCs w:val="24"/>
-        </w:rPr>
-        <w:t xml:space="preserve"> </w:t>
-      </w:r>
-      <w:proofErr w:type="spellStart"/>
-      <w:r>
-        <w:rPr>
-          <w:rFonts w:ascii="Times New Roman" w:hAnsi="Times New Roman" w:cs="Times New Roman"/>
-          <w:sz w:val="24"/>
-          <w:szCs w:val="24"/>
-        </w:rPr>
-        <w:t>tampilan</w:t>
-      </w:r>
-      <w:proofErr w:type="spellEnd"/>
-      <w:r>
-        <w:rPr>
-          <w:rFonts w:ascii="Times New Roman" w:hAnsi="Times New Roman" w:cs="Times New Roman"/>
-          <w:sz w:val="24"/>
-          <w:szCs w:val="24"/>
-        </w:rPr>
-        <w:t xml:space="preserve"> </w:t>
-      </w:r>
-      <w:proofErr w:type="spellStart"/>
-      <w:r>
-        <w:rPr>
-          <w:rFonts w:ascii="Times New Roman" w:hAnsi="Times New Roman" w:cs="Times New Roman"/>
-          <w:sz w:val="24"/>
-          <w:szCs w:val="24"/>
-        </w:rPr>
-        <w:t>ui</w:t>
-      </w:r>
-      <w:proofErr w:type="spellEnd"/>
-      <w:r>
-        <w:rPr>
-          <w:rFonts w:ascii="Times New Roman" w:hAnsi="Times New Roman" w:cs="Times New Roman"/>
-          <w:sz w:val="24"/>
-          <w:szCs w:val="24"/>
-        </w:rPr>
-        <w:t xml:space="preserve"> dan </w:t>
-      </w:r>
-      <w:proofErr w:type="spellStart"/>
-      <w:r>
-        <w:rPr>
-          <w:rFonts w:ascii="Times New Roman" w:hAnsi="Times New Roman" w:cs="Times New Roman"/>
-          <w:sz w:val="24"/>
-          <w:szCs w:val="24"/>
-        </w:rPr>
-        <w:t>sekaligus</w:t>
-      </w:r>
-      <w:proofErr w:type="spellEnd"/>
-      <w:r>
-        <w:rPr>
-          <w:rFonts w:ascii="Times New Roman" w:hAnsi="Times New Roman" w:cs="Times New Roman"/>
-          <w:sz w:val="24"/>
-          <w:szCs w:val="24"/>
-        </w:rPr>
-        <w:t xml:space="preserve"> </w:t>
-      </w:r>
-      <w:proofErr w:type="spellStart"/>
-      <w:r>
-        <w:rPr>
-          <w:rFonts w:ascii="Times New Roman" w:hAnsi="Times New Roman" w:cs="Times New Roman"/>
-          <w:sz w:val="24"/>
-          <w:szCs w:val="24"/>
-        </w:rPr>
-        <w:t>memanggil</w:t>
-      </w:r>
-      <w:proofErr w:type="spellEnd"/>
-      <w:r>
-        <w:rPr>
-          <w:rFonts w:ascii="Times New Roman" w:hAnsi="Times New Roman" w:cs="Times New Roman"/>
-          <w:sz w:val="24"/>
-          <w:szCs w:val="24"/>
-        </w:rPr>
-        <w:t xml:space="preserve"> </w:t>
-      </w:r>
-      <w:proofErr w:type="spellStart"/>
-      <w:r>
-        <w:rPr>
-          <w:rFonts w:ascii="Times New Roman" w:hAnsi="Times New Roman" w:cs="Times New Roman"/>
-          <w:sz w:val="24"/>
-          <w:szCs w:val="24"/>
-        </w:rPr>
-        <w:t>fungsi</w:t>
-      </w:r>
-      <w:proofErr w:type="spellEnd"/>
-      <w:r>
-        <w:rPr>
-          <w:rFonts w:ascii="Times New Roman" w:hAnsi="Times New Roman" w:cs="Times New Roman"/>
-          <w:sz w:val="24"/>
-          <w:szCs w:val="24"/>
-        </w:rPr>
-        <w:t xml:space="preserve"> </w:t>
-      </w:r>
-      <w:proofErr w:type="spellStart"/>
-      <w:r>
-        <w:rPr>
-          <w:rFonts w:ascii="Times New Roman" w:hAnsi="Times New Roman" w:cs="Times New Roman"/>
-          <w:sz w:val="24"/>
-          <w:szCs w:val="24"/>
-        </w:rPr>
-        <w:t>diatas</w:t>
-      </w:r>
-      <w:proofErr w:type="spellEnd"/>
-      <w:r>
-        <w:rPr>
-          <w:rFonts w:ascii="Times New Roman" w:hAnsi="Times New Roman" w:cs="Times New Roman"/>
-          <w:sz w:val="24"/>
-          <w:szCs w:val="24"/>
-        </w:rPr>
-        <w:t xml:space="preserve"> </w:t>
-      </w:r>
-      <w:proofErr w:type="spellStart"/>
-      <w:r>
-        <w:rPr>
-          <w:rFonts w:ascii="Times New Roman" w:hAnsi="Times New Roman" w:cs="Times New Roman"/>
-          <w:sz w:val="24"/>
-          <w:szCs w:val="24"/>
-        </w:rPr>
-        <w:t>seperti</w:t>
-      </w:r>
-      <w:proofErr w:type="spellEnd"/>
-      <w:r>
-        <w:rPr>
-          <w:rFonts w:ascii="Times New Roman" w:hAnsi="Times New Roman" w:cs="Times New Roman"/>
-          <w:sz w:val="24"/>
-          <w:szCs w:val="24"/>
-        </w:rPr>
-        <w:t xml:space="preserve"> </w:t>
-      </w:r>
-      <w:proofErr w:type="spellStart"/>
-      <w:r>
-        <w:rPr>
-          <w:rFonts w:ascii="Times New Roman" w:hAnsi="Times New Roman" w:cs="Times New Roman"/>
-          <w:sz w:val="24"/>
-          <w:szCs w:val="24"/>
-        </w:rPr>
-        <w:t>gambar</w:t>
-      </w:r>
-      <w:proofErr w:type="spellEnd"/>
-      <w:r>
-        <w:rPr>
-          <w:rFonts w:ascii="Times New Roman" w:hAnsi="Times New Roman" w:cs="Times New Roman"/>
-          <w:sz w:val="24"/>
-          <w:szCs w:val="24"/>
-        </w:rPr>
-        <w:t xml:space="preserve"> </w:t>
-      </w:r>
-      <w:proofErr w:type="spellStart"/>
-      <w:r>
-        <w:rPr>
-          <w:rFonts w:ascii="Times New Roman" w:hAnsi="Times New Roman" w:cs="Times New Roman"/>
-          <w:sz w:val="24"/>
-          <w:szCs w:val="24"/>
-        </w:rPr>
-        <w:t>diatas</w:t>
-      </w:r>
-      <w:proofErr w:type="spellEnd"/>
+      <w:r>
+        <w:rPr>
+          <w:rFonts w:ascii="Times New Roman" w:hAnsi="Times New Roman" w:cs="Times New Roman"/>
+          <w:sz w:val="24"/>
+          <w:szCs w:val="24"/>
+        </w:rPr>
+        <w:t>Kemudian membuat tampilan ui dan sekaligus memanggil fungsi diatas seperti gambar diatas</w:t>
+      </w:r>
     </w:p>
     <w:p>
       <w:pPr>
@@ -3109,7 +1760,7 @@
         </w:rPr>
         <w:lastRenderedPageBreak/>
         <w:drawing>
-          <wp:inline distT="0" distB="0" distL="0" distR="0">
+          <wp:inline distT="0" distB="0" distL="0" distR="0" wp14:anchorId="08BFEB9A" wp14:editId="45BE2A9E">
             <wp:extent cx="2525511" cy="5474620"/>
             <wp:effectExtent l="0" t="0" r="0" b="0"/>
             <wp:docPr id="17" name="Picture 17"/>
@@ -3126,7 +1777,7 @@
                     </pic:cNvPicPr>
                   </pic:nvPicPr>
                   <pic:blipFill>
-                    <a:blip r:embed="rId20" cstate="print">
+                    <a:blip r:embed="rId22" cstate="print">
                       <a:extLst>
                         <a:ext uri="{28A0092B-C50C-407E-A947-70E740481C1C}">
                           <a14:useLocalDpi xmlns:a14="http://schemas.microsoft.com/office/drawing/2010/main" val="0"/>
@@ -3165,7 +1816,7 @@
           <w:szCs w:val="24"/>
         </w:rPr>
         <w:drawing>
-          <wp:inline distT="0" distB="0" distL="0" distR="0">
+          <wp:inline distT="0" distB="0" distL="0" distR="0" wp14:anchorId="2B75C7AA" wp14:editId="60799D8C">
             <wp:extent cx="2510698" cy="5442512"/>
             <wp:effectExtent l="0" t="0" r="0" b="0"/>
             <wp:docPr id="18" name="Picture 18"/>
@@ -3182,7 +1833,7 @@
                     </pic:cNvPicPr>
                   </pic:nvPicPr>
                   <pic:blipFill>
-                    <a:blip r:embed="rId21" cstate="print">
+                    <a:blip r:embed="rId23" cstate="print">
                       <a:extLst>
                         <a:ext uri="{28A0092B-C50C-407E-A947-70E740481C1C}">
                           <a14:useLocalDpi xmlns:a14="http://schemas.microsoft.com/office/drawing/2010/main" val="0"/>
@@ -3224,88 +1875,14 @@
           <w:szCs w:val="24"/>
         </w:rPr>
       </w:pPr>
-      <w:proofErr w:type="spellStart"/>
-      <w:r>
-        <w:rPr>
-          <w:rFonts w:ascii="Times New Roman" w:hAnsi="Times New Roman" w:cs="Times New Roman"/>
-          <w:sz w:val="24"/>
-          <w:szCs w:val="24"/>
-        </w:rPr>
-        <w:t>Untuk</w:t>
-      </w:r>
-      <w:proofErr w:type="spellEnd"/>
-      <w:r>
-        <w:rPr>
-          <w:rFonts w:ascii="Times New Roman" w:hAnsi="Times New Roman" w:cs="Times New Roman"/>
-          <w:sz w:val="24"/>
-          <w:szCs w:val="24"/>
-        </w:rPr>
-        <w:t xml:space="preserve"> </w:t>
-      </w:r>
-      <w:proofErr w:type="spellStart"/>
-      <w:r>
-        <w:rPr>
-          <w:rFonts w:ascii="Times New Roman" w:hAnsi="Times New Roman" w:cs="Times New Roman"/>
-          <w:sz w:val="24"/>
-          <w:szCs w:val="24"/>
-        </w:rPr>
-        <w:t>outpunya</w:t>
-      </w:r>
-      <w:proofErr w:type="spellEnd"/>
-      <w:r>
-        <w:rPr>
-          <w:rFonts w:ascii="Times New Roman" w:hAnsi="Times New Roman" w:cs="Times New Roman"/>
-          <w:sz w:val="24"/>
-          <w:szCs w:val="24"/>
-        </w:rPr>
-        <w:t xml:space="preserve"> </w:t>
-      </w:r>
-      <w:proofErr w:type="spellStart"/>
-      <w:r>
-        <w:rPr>
-          <w:rFonts w:ascii="Times New Roman" w:hAnsi="Times New Roman" w:cs="Times New Roman"/>
-          <w:sz w:val="24"/>
-          <w:szCs w:val="24"/>
-        </w:rPr>
-        <w:t>seperti</w:t>
-      </w:r>
-      <w:proofErr w:type="spellEnd"/>
-      <w:r>
-        <w:rPr>
-          <w:rFonts w:ascii="Times New Roman" w:hAnsi="Times New Roman" w:cs="Times New Roman"/>
-          <w:sz w:val="24"/>
-          <w:szCs w:val="24"/>
-        </w:rPr>
-        <w:t xml:space="preserve"> </w:t>
-      </w:r>
-      <w:proofErr w:type="spellStart"/>
-      <w:r>
-        <w:rPr>
-          <w:rFonts w:ascii="Times New Roman" w:hAnsi="Times New Roman" w:cs="Times New Roman"/>
-          <w:sz w:val="24"/>
-          <w:szCs w:val="24"/>
-        </w:rPr>
-        <w:t>gambar</w:t>
-      </w:r>
-      <w:proofErr w:type="spellEnd"/>
-      <w:r>
-        <w:rPr>
-          <w:rFonts w:ascii="Times New Roman" w:hAnsi="Times New Roman" w:cs="Times New Roman"/>
-          <w:sz w:val="24"/>
-          <w:szCs w:val="24"/>
-        </w:rPr>
-        <w:t xml:space="preserve"> </w:t>
-      </w:r>
-      <w:proofErr w:type="spellStart"/>
-      <w:r>
-        <w:rPr>
-          <w:rFonts w:ascii="Times New Roman" w:hAnsi="Times New Roman" w:cs="Times New Roman"/>
-          <w:sz w:val="24"/>
-          <w:szCs w:val="24"/>
-        </w:rPr>
-        <w:t>diatas</w:t>
-      </w:r>
-      <w:proofErr w:type="spellEnd"/>
+      <w:r>
+        <w:rPr>
+          <w:rFonts w:ascii="Times New Roman" w:hAnsi="Times New Roman" w:cs="Times New Roman"/>
+          <w:sz w:val="24"/>
+          <w:szCs w:val="24"/>
+        </w:rPr>
+        <w:t>Untuk outpunya seperti gambar diatas</w:t>
+      </w:r>
     </w:p>
     <w:sectPr>
       <w:pgSz w:w="11906" w:h="16838"/>

</xml_diff>